<commit_message>
Rationale for A3 first feature Reservoir
Updated Rationale
</commit_message>
<xml_diff>
--- a/FIT2099_Assignment_Base_2018/design-docs/A3_rationale.docx
+++ b/FIT2099_Assignment_Base_2018/design-docs/A3_rationale.docx
@@ -1,6 +1,6 @@
 
 <file path=word/document.xml><?xml version="1.0" encoding="utf-8"?>
-<w:document xmlns:wpc="http://schemas.microsoft.com/office/word/2010/wordprocessingCanvas" xmlns:mo="http://schemas.microsoft.com/office/mac/office/2008/main" xmlns:mc="http://schemas.openxmlformats.org/markup-compatibility/2006" xmlns:mv="urn:schemas-microsoft-com:mac:vml" xmlns:o="urn:schemas-microsoft-com:office:office" xmlns:r="http://schemas.openxmlformats.org/officeDocument/2006/relationships" xmlns:m="http://schemas.openxmlformats.org/officeDocument/2006/math" xmlns:v="urn:schemas-microsoft-com:vml" xmlns:wp14="http://schemas.microsoft.com/office/word/2010/wordprocessingDrawing" xmlns:wp="http://schemas.openxmlformats.org/drawingml/2006/wordprocessingDrawing" xmlns:w10="urn:schemas-microsoft-com:office:word" xmlns:w="http://schemas.openxmlformats.org/wordprocessingml/2006/main" xmlns:w14="http://schemas.microsoft.com/office/word/2010/wordml" xmlns:w15="http://schemas.microsoft.com/office/word/2012/wordml" xmlns:wpg="http://schemas.microsoft.com/office/word/2010/wordprocessingGroup" xmlns:wpi="http://schemas.microsoft.com/office/word/2010/wordprocessingInk" xmlns:wne="http://schemas.microsoft.com/office/word/2006/wordml" xmlns:wps="http://schemas.microsoft.com/office/word/2010/wordprocessingShape" mc:Ignorable="w14 w15 wp14">
+<w:document xmlns:wpc="http://schemas.microsoft.com/office/word/2010/wordprocessingCanvas" xmlns:cx="http://schemas.microsoft.com/office/drawing/2014/chartex" xmlns:cx1="http://schemas.microsoft.com/office/drawing/2015/9/8/chartex" xmlns:cx2="http://schemas.microsoft.com/office/drawing/2015/10/21/chartex" xmlns:cx3="http://schemas.microsoft.com/office/drawing/2016/5/9/chartex" xmlns:cx4="http://schemas.microsoft.com/office/drawing/2016/5/10/chartex" xmlns:cx5="http://schemas.microsoft.com/office/drawing/2016/5/11/chartex" xmlns:cx6="http://schemas.microsoft.com/office/drawing/2016/5/12/chartex" xmlns:cx7="http://schemas.microsoft.com/office/drawing/2016/5/13/chartex" xmlns:cx8="http://schemas.microsoft.com/office/drawing/2016/5/14/chartex" xmlns:mc="http://schemas.openxmlformats.org/markup-compatibility/2006" xmlns:aink="http://schemas.microsoft.com/office/drawing/2016/ink" xmlns:am3d="http://schemas.microsoft.com/office/drawing/2017/model3d" xmlns:o="urn:schemas-microsoft-com:office:office" xmlns:r="http://schemas.openxmlformats.org/officeDocument/2006/relationships" xmlns:m="http://schemas.openxmlformats.org/officeDocument/2006/math" xmlns:v="urn:schemas-microsoft-com:vml" xmlns:wp14="http://schemas.microsoft.com/office/word/2010/wordprocessingDrawing" xmlns:wp="http://schemas.openxmlformats.org/drawingml/2006/wordprocessingDrawing" xmlns:w10="urn:schemas-microsoft-com:office:word" xmlns:w="http://schemas.openxmlformats.org/wordprocessingml/2006/main" xmlns:w14="http://schemas.microsoft.com/office/word/2010/wordml" xmlns:w15="http://schemas.microsoft.com/office/word/2012/wordml" xmlns:w16cid="http://schemas.microsoft.com/office/word/2016/wordml/cid" xmlns:w16se="http://schemas.microsoft.com/office/word/2015/wordml/symex" xmlns:wpg="http://schemas.microsoft.com/office/word/2010/wordprocessingGroup" xmlns:wpi="http://schemas.microsoft.com/office/word/2010/wordprocessingInk" xmlns:wne="http://schemas.microsoft.com/office/word/2006/wordml" xmlns:wps="http://schemas.microsoft.com/office/word/2010/wordprocessingShape" mc:Ignorable="w14 w15 w16se w16cid wp14">
   <w:body>
     <w:p>
       <w:pPr>
@@ -33,17 +33,1412 @@
     </w:p>
     <w:p>
       <w:pPr>
+        <w:ind w:left="360"/>
+        <w:jc w:val="center"/>
+        <w:rPr>
+          <w:b/>
+          <w:sz w:val="40"/>
+          <w:szCs w:val="40"/>
+        </w:rPr>
+      </w:pPr>
+    </w:p>
+    <w:p>
+      <w:pPr>
+        <w:jc w:val="both"/>
+        <w:rPr>
+          <w:b/>
+          <w:sz w:val="36"/>
+          <w:szCs w:val="36"/>
+        </w:rPr>
+      </w:pPr>
+      <w:r>
+        <w:rPr>
+          <w:b/>
+          <w:sz w:val="36"/>
+          <w:szCs w:val="36"/>
+        </w:rPr>
+        <w:t xml:space="preserve">Feature 1 </w:t>
+      </w:r>
+      <w:proofErr w:type="spellStart"/>
+      <w:r>
+        <w:rPr>
+          <w:b/>
+          <w:sz w:val="36"/>
+          <w:szCs w:val="36"/>
+        </w:rPr>
+        <w:t>Reservior</w:t>
+      </w:r>
+      <w:proofErr w:type="spellEnd"/>
+    </w:p>
+    <w:p>
+      <w:pPr>
+        <w:jc w:val="both"/>
+        <w:rPr>
+          <w:b/>
+          <w:sz w:val="32"/>
+          <w:szCs w:val="32"/>
+        </w:rPr>
+      </w:pPr>
+    </w:p>
+    <w:p>
+      <w:pPr>
+        <w:jc w:val="both"/>
+        <w:rPr>
+          <w:b/>
+          <w:sz w:val="32"/>
+          <w:szCs w:val="32"/>
+        </w:rPr>
+      </w:pPr>
+      <w:r>
+        <w:rPr>
+          <w:b/>
+          <w:sz w:val="32"/>
+          <w:szCs w:val="32"/>
+        </w:rPr>
+        <w:t>Design choice:</w:t>
+      </w:r>
+    </w:p>
+    <w:p>
+      <w:pPr>
+        <w:jc w:val="both"/>
+        <w:rPr>
+          <w:sz w:val="32"/>
+          <w:szCs w:val="32"/>
+        </w:rPr>
+      </w:pPr>
+    </w:p>
+    <w:p>
+      <w:pPr>
+        <w:jc w:val="both"/>
+        <w:rPr>
+          <w:sz w:val="32"/>
+          <w:szCs w:val="32"/>
+        </w:rPr>
+      </w:pPr>
+      <w:r>
+        <w:rPr>
+          <w:sz w:val="32"/>
+          <w:szCs w:val="32"/>
+        </w:rPr>
+        <w:t xml:space="preserve">To realize the leave affordance feature, </w:t>
+      </w:r>
+      <w:r>
+        <w:rPr>
+          <w:sz w:val="32"/>
+          <w:szCs w:val="32"/>
+        </w:rPr>
+        <w:t xml:space="preserve">the </w:t>
+      </w:r>
+      <w:proofErr w:type="spellStart"/>
+      <w:r>
+        <w:rPr>
+          <w:sz w:val="32"/>
+          <w:szCs w:val="32"/>
+        </w:rPr>
+        <w:t>Reservior</w:t>
+      </w:r>
+      <w:proofErr w:type="spellEnd"/>
+      <w:r>
+        <w:rPr>
+          <w:sz w:val="32"/>
+          <w:szCs w:val="32"/>
+        </w:rPr>
+        <w:t xml:space="preserve"> </w:t>
+      </w:r>
+      <w:proofErr w:type="spellStart"/>
+      <w:r>
+        <w:rPr>
+          <w:sz w:val="32"/>
+          <w:szCs w:val="32"/>
+        </w:rPr>
+        <w:t xml:space="preserve">class is </w:t>
+      </w:r>
+      <w:proofErr w:type="spellEnd"/>
+      <w:r>
+        <w:rPr>
+          <w:sz w:val="32"/>
+          <w:szCs w:val="32"/>
+        </w:rPr>
+        <w:t>modified in the following ways:</w:t>
+      </w:r>
+    </w:p>
+    <w:p>
+      <w:pPr>
+        <w:jc w:val="both"/>
+        <w:rPr>
+          <w:sz w:val="32"/>
+          <w:szCs w:val="32"/>
+        </w:rPr>
+      </w:pPr>
+    </w:p>
+    <w:p>
+      <w:pPr>
         <w:pStyle w:val="ListParagraph"/>
         <w:numPr>
           <w:ilvl w:val="0"/>
-          <w:numId w:val="6"/>
+          <w:numId w:val="7"/>
         </w:numPr>
+        <w:jc w:val="both"/>
+        <w:rPr>
+          <w:sz w:val="32"/>
+          <w:szCs w:val="32"/>
+        </w:rPr>
+      </w:pPr>
+      <w:r>
+        <w:rPr>
+          <w:sz w:val="32"/>
+          <w:szCs w:val="32"/>
+        </w:rPr>
+        <w:t xml:space="preserve">Add the inherited attribute </w:t>
+      </w:r>
+      <w:proofErr w:type="spellStart"/>
+      <w:r>
+        <w:rPr>
+          <w:sz w:val="32"/>
+          <w:szCs w:val="32"/>
+        </w:rPr>
+        <w:t>hitpoints</w:t>
+      </w:r>
+      <w:proofErr w:type="spellEnd"/>
+      <w:r>
+        <w:rPr>
+          <w:sz w:val="32"/>
+          <w:szCs w:val="32"/>
+        </w:rPr>
+        <w:t xml:space="preserve"> and set the default </w:t>
+      </w:r>
+      <w:proofErr w:type="spellStart"/>
+      <w:r>
+        <w:rPr>
+          <w:sz w:val="32"/>
+          <w:szCs w:val="32"/>
+        </w:rPr>
+        <w:t>int</w:t>
+      </w:r>
+      <w:proofErr w:type="spellEnd"/>
+      <w:r>
+        <w:rPr>
+          <w:sz w:val="32"/>
+          <w:szCs w:val="32"/>
+        </w:rPr>
+        <w:t xml:space="preserve"> </w:t>
+      </w:r>
+      <w:r>
+        <w:rPr>
+          <w:sz w:val="32"/>
+          <w:szCs w:val="32"/>
+        </w:rPr>
+        <w:t xml:space="preserve">attribute </w:t>
+      </w:r>
+      <w:proofErr w:type="spellStart"/>
+      <w:r>
+        <w:rPr>
+          <w:sz w:val="32"/>
+          <w:szCs w:val="32"/>
+        </w:rPr>
+        <w:t>hitpoints</w:t>
+      </w:r>
+      <w:proofErr w:type="spellEnd"/>
+      <w:r>
+        <w:rPr>
+          <w:sz w:val="32"/>
+          <w:szCs w:val="32"/>
+        </w:rPr>
+        <w:t xml:space="preserve"> to 40 as the default </w:t>
+      </w:r>
+      <w:proofErr w:type="spellStart"/>
+      <w:r>
+        <w:rPr>
+          <w:sz w:val="32"/>
+          <w:szCs w:val="32"/>
+        </w:rPr>
+        <w:t>hitpoints</w:t>
+      </w:r>
+      <w:proofErr w:type="spellEnd"/>
+      <w:r>
+        <w:rPr>
+          <w:sz w:val="32"/>
+          <w:szCs w:val="32"/>
+        </w:rPr>
+        <w:t xml:space="preserve"> are supposed to be 40.</w:t>
+      </w:r>
+    </w:p>
+    <w:p>
+      <w:pPr>
+        <w:pStyle w:val="ListParagraph"/>
+        <w:jc w:val="both"/>
+        <w:rPr>
+          <w:sz w:val="32"/>
+          <w:szCs w:val="32"/>
+        </w:rPr>
+      </w:pPr>
+    </w:p>
+    <w:p>
+      <w:pPr>
+        <w:pStyle w:val="ListParagraph"/>
+        <w:numPr>
+          <w:ilvl w:val="0"/>
+          <w:numId w:val="7"/>
+        </w:numPr>
+        <w:rPr>
+          <w:sz w:val="32"/>
+          <w:szCs w:val="32"/>
+        </w:rPr>
+      </w:pPr>
+      <w:r>
+        <w:rPr>
+          <w:sz w:val="32"/>
+          <w:szCs w:val="32"/>
+        </w:rPr>
+        <w:t xml:space="preserve">Add a new Boolean method </w:t>
+      </w:r>
+      <w:proofErr w:type="spellStart"/>
+      <w:proofErr w:type="gramStart"/>
+      <w:r>
+        <w:rPr>
+          <w:sz w:val="32"/>
+          <w:szCs w:val="32"/>
+        </w:rPr>
+        <w:t>descriptionChanged</w:t>
+      </w:r>
+      <w:proofErr w:type="spellEnd"/>
+      <w:r>
+        <w:rPr>
+          <w:sz w:val="32"/>
+          <w:szCs w:val="32"/>
+        </w:rPr>
+        <w:t>(</w:t>
+      </w:r>
+      <w:proofErr w:type="gramEnd"/>
+      <w:r>
+        <w:rPr>
+          <w:sz w:val="32"/>
+          <w:szCs w:val="32"/>
+        </w:rPr>
+        <w:t xml:space="preserve">) using the methods </w:t>
+      </w:r>
+      <w:proofErr w:type="spellStart"/>
+      <w:r>
+        <w:rPr>
+          <w:sz w:val="32"/>
+          <w:szCs w:val="32"/>
+        </w:rPr>
+        <w:t>getLongDescription</w:t>
+      </w:r>
+      <w:proofErr w:type="spellEnd"/>
+      <w:r>
+        <w:rPr>
+          <w:sz w:val="32"/>
+          <w:szCs w:val="32"/>
+        </w:rPr>
+        <w:t xml:space="preserve"> () and </w:t>
+      </w:r>
+      <w:proofErr w:type="spellStart"/>
+      <w:r>
+        <w:rPr>
+          <w:sz w:val="32"/>
+          <w:szCs w:val="32"/>
+        </w:rPr>
+        <w:t>getShortDescription</w:t>
+      </w:r>
+      <w:proofErr w:type="spellEnd"/>
+      <w:r>
+        <w:rPr>
+          <w:sz w:val="32"/>
+          <w:szCs w:val="32"/>
+        </w:rPr>
+        <w:t xml:space="preserve"> () which returns tr</w:t>
+      </w:r>
+      <w:r>
+        <w:rPr>
+          <w:sz w:val="32"/>
+          <w:szCs w:val="32"/>
+        </w:rPr>
+        <w:t>u</w:t>
+      </w:r>
+      <w:r>
+        <w:rPr>
+          <w:sz w:val="32"/>
+          <w:szCs w:val="32"/>
+        </w:rPr>
+        <w:t xml:space="preserve">e if </w:t>
+      </w:r>
+      <w:r>
+        <w:rPr>
+          <w:sz w:val="32"/>
+          <w:szCs w:val="32"/>
+        </w:rPr>
+        <w:t>t</w:t>
+      </w:r>
+      <w:r>
+        <w:rPr>
+          <w:sz w:val="32"/>
+          <w:szCs w:val="32"/>
+        </w:rPr>
+        <w:t>he descriptions has been changed</w:t>
+      </w:r>
+      <w:r>
+        <w:rPr>
+          <w:sz w:val="32"/>
+          <w:szCs w:val="32"/>
+        </w:rPr>
+        <w:t>, False otherwise.</w:t>
+      </w:r>
+    </w:p>
+    <w:p>
+      <w:pPr>
+        <w:pStyle w:val="ListParagraph"/>
+        <w:jc w:val="both"/>
+        <w:rPr>
+          <w:sz w:val="32"/>
+          <w:szCs w:val="32"/>
+        </w:rPr>
+      </w:pPr>
+    </w:p>
+    <w:p>
+      <w:pPr>
+        <w:pStyle w:val="ListParagraph"/>
+        <w:numPr>
+          <w:ilvl w:val="0"/>
+          <w:numId w:val="7"/>
+        </w:numPr>
+        <w:rPr>
+          <w:sz w:val="32"/>
+          <w:szCs w:val="32"/>
+        </w:rPr>
+      </w:pPr>
+      <w:r>
+        <w:rPr>
+          <w:sz w:val="32"/>
+          <w:szCs w:val="32"/>
+        </w:rPr>
+        <w:t xml:space="preserve">Add the method </w:t>
+      </w:r>
+      <w:proofErr w:type="spellStart"/>
+      <w:proofErr w:type="gramStart"/>
+      <w:r>
+        <w:rPr>
+          <w:sz w:val="32"/>
+          <w:szCs w:val="32"/>
+        </w:rPr>
+        <w:t>takeDamange</w:t>
+      </w:r>
+      <w:proofErr w:type="spellEnd"/>
+      <w:r>
+        <w:rPr>
+          <w:sz w:val="32"/>
+          <w:szCs w:val="32"/>
+        </w:rPr>
+        <w:t>(</w:t>
+      </w:r>
+      <w:proofErr w:type="gramEnd"/>
+      <w:r>
+        <w:rPr>
+          <w:sz w:val="32"/>
+          <w:szCs w:val="32"/>
+        </w:rPr>
+        <w:t xml:space="preserve">) which overrides the method in super class. </w:t>
+      </w:r>
+    </w:p>
+    <w:p>
+      <w:pPr>
+        <w:pStyle w:val="ListParagraph"/>
+        <w:rPr>
+          <w:sz w:val="32"/>
+          <w:szCs w:val="32"/>
+        </w:rPr>
+      </w:pPr>
+      <w:r>
+        <w:rPr>
+          <w:sz w:val="32"/>
+          <w:szCs w:val="32"/>
+        </w:rPr>
+        <w:t>The method takes in a</w:t>
+      </w:r>
+      <w:r>
+        <w:rPr>
+          <w:sz w:val="32"/>
+          <w:szCs w:val="32"/>
+        </w:rPr>
+        <w:t>n</w:t>
+      </w:r>
+      <w:r>
+        <w:rPr>
+          <w:sz w:val="32"/>
+          <w:szCs w:val="32"/>
+        </w:rPr>
+        <w:t xml:space="preserve"> </w:t>
+      </w:r>
+      <w:proofErr w:type="spellStart"/>
+      <w:r>
+        <w:rPr>
+          <w:sz w:val="32"/>
+          <w:szCs w:val="32"/>
+        </w:rPr>
+        <w:t>int</w:t>
+      </w:r>
+      <w:proofErr w:type="spellEnd"/>
+      <w:r>
+        <w:rPr>
+          <w:sz w:val="32"/>
+          <w:szCs w:val="32"/>
+        </w:rPr>
+        <w:t xml:space="preserve"> </w:t>
+      </w:r>
+      <w:proofErr w:type="spellStart"/>
+      <w:r>
+        <w:rPr>
+          <w:sz w:val="32"/>
+          <w:szCs w:val="32"/>
+        </w:rPr>
+        <w:t>paremeter</w:t>
+      </w:r>
+      <w:proofErr w:type="spellEnd"/>
+      <w:r>
+        <w:rPr>
+          <w:sz w:val="32"/>
+          <w:szCs w:val="32"/>
+        </w:rPr>
+        <w:t xml:space="preserve"> which indicates how much the damage actually is and calls the method in the super class </w:t>
+      </w:r>
+      <w:proofErr w:type="spellStart"/>
+      <w:r>
+        <w:rPr>
+          <w:sz w:val="32"/>
+          <w:szCs w:val="32"/>
+        </w:rPr>
+        <w:t>SWEntity</w:t>
+      </w:r>
+      <w:proofErr w:type="spellEnd"/>
+      <w:r>
+        <w:rPr>
+          <w:sz w:val="32"/>
+          <w:szCs w:val="32"/>
+        </w:rPr>
+        <w:t xml:space="preserve"> which will set the </w:t>
+      </w:r>
+      <w:proofErr w:type="spellStart"/>
+      <w:r>
+        <w:rPr>
+          <w:sz w:val="32"/>
+          <w:szCs w:val="32"/>
+        </w:rPr>
+        <w:t>hitpoints</w:t>
+      </w:r>
+      <w:proofErr w:type="spellEnd"/>
+      <w:r>
+        <w:rPr>
+          <w:sz w:val="32"/>
+          <w:szCs w:val="32"/>
+        </w:rPr>
+        <w:t xml:space="preserve"> to </w:t>
+      </w:r>
+      <w:proofErr w:type="spellStart"/>
+      <w:r>
+        <w:rPr>
+          <w:sz w:val="32"/>
+          <w:szCs w:val="32"/>
+        </w:rPr>
+        <w:t>hippoints</w:t>
+      </w:r>
+      <w:proofErr w:type="spellEnd"/>
+      <w:r>
+        <w:rPr>
+          <w:sz w:val="32"/>
+          <w:szCs w:val="32"/>
+        </w:rPr>
+        <w:t xml:space="preserve">-damage. </w:t>
+      </w:r>
+    </w:p>
+    <w:p>
+      <w:pPr>
+        <w:pStyle w:val="ListParagraph"/>
+        <w:rPr>
+          <w:sz w:val="32"/>
+          <w:szCs w:val="32"/>
+        </w:rPr>
+      </w:pPr>
+      <w:r>
+        <w:rPr>
+          <w:sz w:val="32"/>
+          <w:szCs w:val="32"/>
+        </w:rPr>
+        <w:t xml:space="preserve">After that, the method </w:t>
+      </w:r>
+      <w:proofErr w:type="spellStart"/>
+      <w:proofErr w:type="gramStart"/>
+      <w:r>
+        <w:rPr>
+          <w:sz w:val="32"/>
+          <w:szCs w:val="32"/>
+        </w:rPr>
+        <w:t>descriptionChanged</w:t>
+      </w:r>
+      <w:proofErr w:type="spellEnd"/>
+      <w:r>
+        <w:rPr>
+          <w:sz w:val="32"/>
+          <w:szCs w:val="32"/>
+        </w:rPr>
+        <w:t>(</w:t>
+      </w:r>
+      <w:proofErr w:type="gramEnd"/>
+      <w:r>
+        <w:rPr>
+          <w:sz w:val="32"/>
+          <w:szCs w:val="32"/>
+        </w:rPr>
+        <w:t xml:space="preserve">) is called to check if the </w:t>
+      </w:r>
+      <w:proofErr w:type="spellStart"/>
+      <w:r>
+        <w:rPr>
+          <w:sz w:val="32"/>
+          <w:szCs w:val="32"/>
+        </w:rPr>
+        <w:t>shortDescription</w:t>
+      </w:r>
+      <w:proofErr w:type="spellEnd"/>
+      <w:r>
+        <w:rPr>
+          <w:sz w:val="32"/>
+          <w:szCs w:val="32"/>
+        </w:rPr>
+        <w:t xml:space="preserve"> </w:t>
+      </w:r>
+      <w:r>
+        <w:rPr>
+          <w:sz w:val="32"/>
+          <w:szCs w:val="32"/>
+        </w:rPr>
+        <w:t xml:space="preserve">and the </w:t>
+      </w:r>
+      <w:proofErr w:type="spellStart"/>
+      <w:r>
+        <w:rPr>
+          <w:sz w:val="32"/>
+          <w:szCs w:val="32"/>
+        </w:rPr>
+        <w:t>longDescription</w:t>
+      </w:r>
+      <w:proofErr w:type="spellEnd"/>
+      <w:r>
+        <w:rPr>
+          <w:sz w:val="32"/>
+          <w:szCs w:val="32"/>
+        </w:rPr>
+        <w:t xml:space="preserve"> has already been changed. If false and the </w:t>
+      </w:r>
+      <w:proofErr w:type="spellStart"/>
+      <w:r>
+        <w:rPr>
+          <w:sz w:val="32"/>
+          <w:szCs w:val="32"/>
+        </w:rPr>
+        <w:t>hitpoints</w:t>
+      </w:r>
+      <w:proofErr w:type="spellEnd"/>
+      <w:r>
+        <w:rPr>
+          <w:sz w:val="32"/>
+          <w:szCs w:val="32"/>
+        </w:rPr>
+        <w:t xml:space="preserve"> is dropped below 0 or 20 which combined indicating that the </w:t>
+      </w:r>
+      <w:proofErr w:type="spellStart"/>
+      <w:r>
+        <w:rPr>
+          <w:sz w:val="32"/>
+          <w:szCs w:val="32"/>
+        </w:rPr>
+        <w:t>hitpionts</w:t>
+      </w:r>
+      <w:proofErr w:type="spellEnd"/>
+      <w:r>
+        <w:rPr>
+          <w:sz w:val="32"/>
+          <w:szCs w:val="32"/>
+        </w:rPr>
+        <w:t xml:space="preserve"> is changed for the first time therefore the </w:t>
+      </w:r>
+      <w:proofErr w:type="spellStart"/>
+      <w:r>
+        <w:rPr>
+          <w:sz w:val="32"/>
+          <w:szCs w:val="32"/>
+        </w:rPr>
+        <w:t>shortDescriptionand</w:t>
+      </w:r>
+      <w:proofErr w:type="spellEnd"/>
+      <w:r>
+        <w:rPr>
+          <w:sz w:val="32"/>
+          <w:szCs w:val="32"/>
+        </w:rPr>
+        <w:t xml:space="preserve"> and </w:t>
+      </w:r>
+      <w:proofErr w:type="spellStart"/>
+      <w:r>
+        <w:rPr>
+          <w:sz w:val="32"/>
+          <w:szCs w:val="32"/>
+        </w:rPr>
+        <w:t>longDescription</w:t>
+      </w:r>
+      <w:proofErr w:type="spellEnd"/>
+      <w:r>
+        <w:rPr>
+          <w:sz w:val="32"/>
+          <w:szCs w:val="32"/>
+        </w:rPr>
+        <w:t xml:space="preserve"> needed be changed as well as the symbol by calling the </w:t>
+      </w:r>
+      <w:proofErr w:type="spellStart"/>
+      <w:r>
+        <w:rPr>
+          <w:sz w:val="32"/>
+          <w:szCs w:val="32"/>
+        </w:rPr>
+        <w:t>setShortDescription</w:t>
+      </w:r>
+      <w:proofErr w:type="spellEnd"/>
+      <w:r>
+        <w:rPr>
+          <w:sz w:val="32"/>
+          <w:szCs w:val="32"/>
+        </w:rPr>
+        <w:t>(</w:t>
+      </w:r>
+      <w:proofErr w:type="gramStart"/>
+      <w:r>
+        <w:rPr>
+          <w:sz w:val="32"/>
+          <w:szCs w:val="32"/>
+        </w:rPr>
+        <w:t>),</w:t>
+      </w:r>
+      <w:proofErr w:type="spellStart"/>
+      <w:r>
+        <w:rPr>
+          <w:sz w:val="32"/>
+          <w:szCs w:val="32"/>
+        </w:rPr>
+        <w:t>setLongDescription</w:t>
+      </w:r>
+      <w:proofErr w:type="spellEnd"/>
+      <w:proofErr w:type="gramEnd"/>
+      <w:r>
+        <w:rPr>
+          <w:sz w:val="32"/>
+          <w:szCs w:val="32"/>
+        </w:rPr>
+        <w:t xml:space="preserve">() and </w:t>
+      </w:r>
+      <w:proofErr w:type="spellStart"/>
+      <w:r>
+        <w:rPr>
+          <w:sz w:val="32"/>
+          <w:szCs w:val="32"/>
+        </w:rPr>
+        <w:t>setSymbol</w:t>
+      </w:r>
+      <w:proofErr w:type="spellEnd"/>
+      <w:r>
+        <w:rPr>
+          <w:sz w:val="32"/>
+          <w:szCs w:val="32"/>
+        </w:rPr>
+        <w:t>().</w:t>
+      </w:r>
+    </w:p>
+    <w:p>
+      <w:pPr>
+        <w:pStyle w:val="ListParagraph"/>
+        <w:rPr>
+          <w:sz w:val="32"/>
+          <w:szCs w:val="32"/>
+        </w:rPr>
+      </w:pPr>
+    </w:p>
+    <w:p>
+      <w:pPr>
+        <w:pStyle w:val="ListParagraph"/>
+        <w:rPr>
+          <w:sz w:val="32"/>
+          <w:szCs w:val="32"/>
+        </w:rPr>
+      </w:pPr>
+    </w:p>
+    <w:p>
+      <w:pPr>
+        <w:pStyle w:val="ListParagraph"/>
+        <w:rPr>
+          <w:sz w:val="32"/>
+          <w:szCs w:val="32"/>
+        </w:rPr>
+      </w:pPr>
+    </w:p>
+    <w:p>
+      <w:pPr>
+        <w:rPr>
+          <w:sz w:val="32"/>
+          <w:szCs w:val="32"/>
+        </w:rPr>
+      </w:pPr>
+      <w:r>
+        <w:rPr>
+          <w:rFonts w:hint="eastAsia"/>
+          <w:sz w:val="32"/>
+          <w:szCs w:val="32"/>
+        </w:rPr>
+        <w:t>This design relates to several OO design principles:</w:t>
+      </w:r>
+    </w:p>
+    <w:p>
+      <w:pPr>
+        <w:rPr>
+          <w:sz w:val="32"/>
+          <w:szCs w:val="32"/>
+        </w:rPr>
+      </w:pPr>
+    </w:p>
+    <w:p>
+      <w:pPr>
+        <w:pStyle w:val="ListParagraph"/>
+        <w:numPr>
+          <w:ilvl w:val="0"/>
+          <w:numId w:val="8"/>
+        </w:numPr>
+        <w:rPr>
+          <w:sz w:val="32"/>
+          <w:szCs w:val="32"/>
+        </w:rPr>
+      </w:pPr>
+      <w:r>
+        <w:rPr>
+          <w:rFonts w:hint="eastAsia"/>
+          <w:sz w:val="32"/>
+          <w:szCs w:val="32"/>
+        </w:rPr>
+        <w:t xml:space="preserve">Group all related classes together into a package. </w:t>
+      </w:r>
+    </w:p>
+    <w:p>
+      <w:pPr>
+        <w:ind w:left="360"/>
+        <w:rPr>
+          <w:sz w:val="32"/>
+          <w:szCs w:val="32"/>
+        </w:rPr>
+      </w:pPr>
+      <w:r>
+        <w:rPr>
+          <w:rFonts w:hint="eastAsia"/>
+          <w:sz w:val="32"/>
+          <w:szCs w:val="32"/>
+        </w:rPr>
+        <w:t xml:space="preserve">Since we group the entity </w:t>
+      </w:r>
+      <w:proofErr w:type="spellStart"/>
+      <w:r>
+        <w:rPr>
+          <w:sz w:val="32"/>
+          <w:szCs w:val="32"/>
+        </w:rPr>
+        <w:t>Reservior</w:t>
+      </w:r>
+      <w:proofErr w:type="spellEnd"/>
+      <w:r>
+        <w:rPr>
+          <w:rFonts w:hint="eastAsia"/>
+          <w:sz w:val="32"/>
+          <w:szCs w:val="32"/>
+        </w:rPr>
+        <w:t xml:space="preserve"> into the entity </w:t>
+      </w:r>
+      <w:proofErr w:type="gramStart"/>
+      <w:r>
+        <w:rPr>
+          <w:rFonts w:hint="eastAsia"/>
+          <w:sz w:val="32"/>
+          <w:szCs w:val="32"/>
+        </w:rPr>
+        <w:t>package, and</w:t>
+      </w:r>
+      <w:proofErr w:type="gramEnd"/>
+      <w:r>
+        <w:rPr>
+          <w:rFonts w:hint="eastAsia"/>
+          <w:sz w:val="32"/>
+          <w:szCs w:val="32"/>
+        </w:rPr>
+        <w:t xml:space="preserve"> group the throw action into action package.</w:t>
+      </w:r>
+    </w:p>
+    <w:p>
+      <w:pPr>
+        <w:pStyle w:val="ListParagraph"/>
+        <w:rPr>
+          <w:sz w:val="32"/>
+          <w:szCs w:val="32"/>
+        </w:rPr>
+      </w:pPr>
+    </w:p>
+    <w:p>
+      <w:pPr>
+        <w:pStyle w:val="ListParagraph"/>
+        <w:numPr>
+          <w:ilvl w:val="0"/>
+          <w:numId w:val="8"/>
+        </w:numPr>
+        <w:rPr>
+          <w:sz w:val="32"/>
+          <w:szCs w:val="32"/>
+        </w:rPr>
+      </w:pPr>
+      <w:r>
+        <w:rPr>
+          <w:sz w:val="32"/>
+          <w:szCs w:val="32"/>
+        </w:rPr>
+        <w:t>Avoid excessive use of literals.</w:t>
+      </w:r>
+    </w:p>
+    <w:p>
+      <w:pPr>
+        <w:ind w:left="360"/>
+        <w:rPr>
+          <w:sz w:val="32"/>
+          <w:szCs w:val="32"/>
+        </w:rPr>
+      </w:pPr>
+      <w:r>
+        <w:rPr>
+          <w:rFonts w:hint="eastAsia"/>
+          <w:sz w:val="32"/>
+          <w:szCs w:val="32"/>
+        </w:rPr>
+        <w:t xml:space="preserve">In the </w:t>
+      </w:r>
+      <w:proofErr w:type="spellStart"/>
+      <w:proofErr w:type="gramStart"/>
+      <w:r>
+        <w:rPr>
+          <w:sz w:val="32"/>
+          <w:szCs w:val="32"/>
+        </w:rPr>
+        <w:t>takeDamage</w:t>
+      </w:r>
+      <w:proofErr w:type="spellEnd"/>
+      <w:r>
+        <w:rPr>
+          <w:sz w:val="32"/>
+          <w:szCs w:val="32"/>
+        </w:rPr>
+        <w:t>(</w:t>
+      </w:r>
+      <w:proofErr w:type="gramEnd"/>
+      <w:r>
+        <w:rPr>
+          <w:sz w:val="32"/>
+          <w:szCs w:val="32"/>
+        </w:rPr>
+        <w:t>)</w:t>
+      </w:r>
+      <w:r>
+        <w:rPr>
+          <w:rFonts w:hint="eastAsia"/>
+          <w:sz w:val="32"/>
+          <w:szCs w:val="32"/>
+        </w:rPr>
+        <w:t xml:space="preserve"> method,  we set </w:t>
+      </w:r>
+      <w:proofErr w:type="spellStart"/>
+      <w:r>
+        <w:rPr>
+          <w:sz w:val="32"/>
+          <w:szCs w:val="32"/>
+        </w:rPr>
+        <w:t>hitpoints</w:t>
+      </w:r>
+      <w:proofErr w:type="spellEnd"/>
+      <w:r>
+        <w:rPr>
+          <w:sz w:val="32"/>
+          <w:szCs w:val="32"/>
+        </w:rPr>
+        <w:t xml:space="preserve"> </w:t>
+      </w:r>
+      <w:proofErr w:type="spellStart"/>
+      <w:r>
+        <w:rPr>
+          <w:sz w:val="32"/>
+          <w:szCs w:val="32"/>
+        </w:rPr>
+        <w:t>threhold</w:t>
+      </w:r>
+      <w:proofErr w:type="spellEnd"/>
+      <w:r>
+        <w:rPr>
+          <w:rFonts w:hint="eastAsia"/>
+          <w:sz w:val="32"/>
+          <w:szCs w:val="32"/>
+        </w:rPr>
+        <w:t xml:space="preserve"> extents as static final </w:t>
+      </w:r>
+      <w:proofErr w:type="spellStart"/>
+      <w:r>
+        <w:rPr>
+          <w:rFonts w:hint="eastAsia"/>
+          <w:sz w:val="32"/>
+          <w:szCs w:val="32"/>
+        </w:rPr>
+        <w:t>int</w:t>
+      </w:r>
+      <w:proofErr w:type="spellEnd"/>
+      <w:r>
+        <w:rPr>
+          <w:rFonts w:hint="eastAsia"/>
+          <w:sz w:val="32"/>
+          <w:szCs w:val="32"/>
+        </w:rPr>
+        <w:t xml:space="preserve"> </w:t>
+      </w:r>
+      <w:proofErr w:type="spellStart"/>
+      <w:r>
+        <w:rPr>
+          <w:rFonts w:hint="eastAsia"/>
+          <w:sz w:val="32"/>
+          <w:szCs w:val="32"/>
+        </w:rPr>
+        <w:t>attirbutes</w:t>
+      </w:r>
+      <w:proofErr w:type="spellEnd"/>
+      <w:r>
+        <w:rPr>
+          <w:rFonts w:hint="eastAsia"/>
+          <w:sz w:val="32"/>
+          <w:szCs w:val="32"/>
+        </w:rPr>
+        <w:t xml:space="preserve"> instead of using figures to represent them.</w:t>
+      </w:r>
+    </w:p>
+    <w:p>
+      <w:pPr>
+        <w:rPr>
+          <w:sz w:val="32"/>
+          <w:szCs w:val="32"/>
+        </w:rPr>
+      </w:pPr>
+    </w:p>
+    <w:p>
+      <w:pPr>
+        <w:pStyle w:val="ListParagraph"/>
+        <w:numPr>
+          <w:ilvl w:val="0"/>
+          <w:numId w:val="8"/>
+        </w:numPr>
+        <w:rPr>
+          <w:sz w:val="32"/>
+          <w:szCs w:val="32"/>
+        </w:rPr>
+      </w:pPr>
+      <w:r>
+        <w:rPr>
+          <w:rFonts w:hint="eastAsia"/>
+          <w:sz w:val="32"/>
+          <w:szCs w:val="32"/>
+        </w:rPr>
+        <w:t>Classes should be responsible for their own properties.</w:t>
+      </w:r>
+    </w:p>
+    <w:p>
+      <w:pPr>
+        <w:ind w:left="360"/>
+        <w:rPr>
+          <w:sz w:val="32"/>
+          <w:szCs w:val="32"/>
+        </w:rPr>
+      </w:pPr>
+      <w:r>
+        <w:rPr>
+          <w:rFonts w:hint="eastAsia"/>
+          <w:sz w:val="32"/>
+          <w:szCs w:val="32"/>
+        </w:rPr>
+        <w:t xml:space="preserve">As </w:t>
+      </w:r>
+      <w:r>
+        <w:rPr>
+          <w:sz w:val="32"/>
+          <w:szCs w:val="32"/>
+        </w:rPr>
+        <w:t>Reservoir</w:t>
+      </w:r>
+      <w:r>
+        <w:rPr>
+          <w:rFonts w:hint="eastAsia"/>
+          <w:sz w:val="32"/>
+          <w:szCs w:val="32"/>
+        </w:rPr>
+        <w:t xml:space="preserve"> class should only in charge of the </w:t>
+      </w:r>
+      <w:r>
+        <w:rPr>
+          <w:sz w:val="32"/>
+          <w:szCs w:val="32"/>
+        </w:rPr>
+        <w:t>Reservoir</w:t>
+      </w:r>
+      <w:r>
+        <w:rPr>
+          <w:rFonts w:hint="eastAsia"/>
+          <w:sz w:val="32"/>
+          <w:szCs w:val="32"/>
+        </w:rPr>
+        <w:t xml:space="preserve"> entity</w:t>
+      </w:r>
+      <w:r>
+        <w:rPr>
+          <w:sz w:val="32"/>
+          <w:szCs w:val="32"/>
+        </w:rPr>
+        <w:t>.</w:t>
+      </w:r>
+    </w:p>
+    <w:p>
+      <w:pPr>
+        <w:rPr>
+          <w:sz w:val="32"/>
+          <w:szCs w:val="32"/>
+        </w:rPr>
+      </w:pPr>
+    </w:p>
+    <w:p>
+      <w:pPr>
+        <w:rPr>
+          <w:sz w:val="32"/>
+          <w:szCs w:val="32"/>
+        </w:rPr>
+      </w:pPr>
+    </w:p>
+    <w:p>
+      <w:pPr>
+        <w:jc w:val="both"/>
+        <w:rPr>
+          <w:sz w:val="32"/>
+          <w:szCs w:val="32"/>
+        </w:rPr>
+      </w:pPr>
+    </w:p>
+    <w:p>
+      <w:pPr>
+        <w:jc w:val="both"/>
+        <w:rPr>
+          <w:b/>
+          <w:sz w:val="32"/>
+          <w:szCs w:val="32"/>
+        </w:rPr>
+      </w:pPr>
+      <w:r>
+        <w:rPr>
+          <w:b/>
+          <w:sz w:val="32"/>
+          <w:szCs w:val="32"/>
+        </w:rPr>
+        <w:t>Advantages:</w:t>
+      </w:r>
+    </w:p>
+    <w:p>
+      <w:pPr>
+        <w:pStyle w:val="ListParagraph"/>
+        <w:numPr>
+          <w:ilvl w:val="0"/>
+          <w:numId w:val="9"/>
+        </w:numPr>
+        <w:jc w:val="both"/>
+        <w:rPr>
+          <w:sz w:val="32"/>
+          <w:szCs w:val="32"/>
+        </w:rPr>
+      </w:pPr>
+      <w:r>
+        <w:rPr>
+          <w:sz w:val="32"/>
+          <w:szCs w:val="32"/>
+        </w:rPr>
+        <w:t>Easy to implement</w:t>
+      </w:r>
+    </w:p>
+    <w:p>
+      <w:pPr>
+        <w:pStyle w:val="ListParagraph"/>
+        <w:numPr>
+          <w:ilvl w:val="0"/>
+          <w:numId w:val="9"/>
+        </w:numPr>
+        <w:jc w:val="both"/>
+        <w:rPr>
+          <w:sz w:val="32"/>
+          <w:szCs w:val="32"/>
+        </w:rPr>
+      </w:pPr>
+      <w:r>
+        <w:rPr>
+          <w:sz w:val="32"/>
+          <w:szCs w:val="32"/>
+        </w:rPr>
+        <w:t xml:space="preserve">Without the need to change any other class than </w:t>
+      </w:r>
+      <w:proofErr w:type="spellStart"/>
+      <w:r>
+        <w:rPr>
+          <w:sz w:val="32"/>
+          <w:szCs w:val="32"/>
+        </w:rPr>
+        <w:t>Reservior</w:t>
+      </w:r>
+      <w:proofErr w:type="spellEnd"/>
+      <w:r>
+        <w:rPr>
+          <w:sz w:val="32"/>
+          <w:szCs w:val="32"/>
+        </w:rPr>
+        <w:t>, an implementation without any unnecessary dependencies.</w:t>
+      </w:r>
+    </w:p>
+    <w:p>
+      <w:pPr>
+        <w:pStyle w:val="ListParagraph"/>
+        <w:numPr>
+          <w:ilvl w:val="0"/>
+          <w:numId w:val="9"/>
+        </w:numPr>
+        <w:jc w:val="both"/>
+        <w:rPr>
+          <w:sz w:val="32"/>
+          <w:szCs w:val="32"/>
+        </w:rPr>
+      </w:pPr>
+      <w:r>
+        <w:rPr>
+          <w:sz w:val="32"/>
+          <w:szCs w:val="32"/>
+        </w:rPr>
+        <w:t>Following DRY principle</w:t>
+      </w:r>
+    </w:p>
+    <w:p>
+      <w:pPr>
+        <w:pStyle w:val="ListParagraph"/>
+        <w:numPr>
+          <w:ilvl w:val="0"/>
+          <w:numId w:val="9"/>
+        </w:numPr>
+        <w:rPr>
+          <w:sz w:val="32"/>
+          <w:szCs w:val="32"/>
+          <w:lang w:val="en-GB"/>
+        </w:rPr>
+      </w:pPr>
+      <w:r>
+        <w:rPr>
+          <w:rFonts w:hint="eastAsia"/>
+          <w:sz w:val="32"/>
+          <w:szCs w:val="32"/>
+        </w:rPr>
+        <w:t xml:space="preserve">Follow all other </w:t>
+      </w:r>
+      <w:proofErr w:type="spellStart"/>
+      <w:r>
+        <w:rPr>
+          <w:rFonts w:hint="eastAsia"/>
+          <w:sz w:val="32"/>
+          <w:szCs w:val="32"/>
+        </w:rPr>
+        <w:t>princinples</w:t>
+      </w:r>
+      <w:proofErr w:type="spellEnd"/>
+      <w:r>
+        <w:rPr>
+          <w:rFonts w:hint="eastAsia"/>
+          <w:sz w:val="32"/>
+          <w:szCs w:val="32"/>
+        </w:rPr>
+        <w:t xml:space="preserve"> mentioned above.</w:t>
+      </w:r>
+    </w:p>
+    <w:p>
+      <w:pPr>
+        <w:pStyle w:val="ListParagraph"/>
+        <w:jc w:val="both"/>
+        <w:rPr>
+          <w:sz w:val="32"/>
+          <w:szCs w:val="32"/>
+        </w:rPr>
+      </w:pPr>
+    </w:p>
+    <w:p>
+      <w:pPr>
+        <w:jc w:val="both"/>
+        <w:rPr>
+          <w:sz w:val="32"/>
+          <w:szCs w:val="32"/>
+        </w:rPr>
+      </w:pPr>
+      <w:r>
+        <w:rPr>
+          <w:b/>
+          <w:sz w:val="32"/>
+          <w:szCs w:val="32"/>
+        </w:rPr>
+        <w:t>Dis</w:t>
+      </w:r>
+      <w:r>
+        <w:rPr>
+          <w:b/>
+          <w:sz w:val="32"/>
+          <w:szCs w:val="32"/>
+        </w:rPr>
+        <w:t>ad</w:t>
+      </w:r>
+      <w:r>
+        <w:rPr>
+          <w:b/>
+          <w:sz w:val="32"/>
+          <w:szCs w:val="32"/>
+        </w:rPr>
+        <w:t>vantages</w:t>
+      </w:r>
+      <w:r>
+        <w:rPr>
+          <w:sz w:val="32"/>
+          <w:szCs w:val="32"/>
+        </w:rPr>
+        <w:t>:</w:t>
+      </w:r>
+    </w:p>
+    <w:p>
+      <w:pPr>
+        <w:pStyle w:val="ListParagraph"/>
+        <w:numPr>
+          <w:ilvl w:val="0"/>
+          <w:numId w:val="10"/>
+        </w:numPr>
+        <w:jc w:val="both"/>
+        <w:rPr>
+          <w:sz w:val="32"/>
+          <w:szCs w:val="32"/>
+        </w:rPr>
+      </w:pPr>
+      <w:r>
+        <w:rPr>
+          <w:sz w:val="32"/>
+          <w:szCs w:val="32"/>
+        </w:rPr>
+        <w:t xml:space="preserve">There are limitations due to the implementation, for example the Reservoir can’t be damaged after their </w:t>
+      </w:r>
+      <w:proofErr w:type="spellStart"/>
+      <w:r>
+        <w:rPr>
+          <w:sz w:val="32"/>
+          <w:szCs w:val="32"/>
+        </w:rPr>
+        <w:t>hitpoints</w:t>
+      </w:r>
+      <w:proofErr w:type="spellEnd"/>
+      <w:r>
+        <w:rPr>
+          <w:sz w:val="32"/>
+          <w:szCs w:val="32"/>
+        </w:rPr>
+        <w:t xml:space="preserve"> are below 0.</w:t>
+      </w:r>
+    </w:p>
+    <w:p>
+      <w:pPr>
+        <w:pStyle w:val="ListParagraph"/>
+        <w:numPr>
+          <w:ilvl w:val="0"/>
+          <w:numId w:val="10"/>
+        </w:numPr>
+        <w:jc w:val="both"/>
+        <w:rPr>
+          <w:sz w:val="32"/>
+          <w:szCs w:val="32"/>
+        </w:rPr>
+      </w:pPr>
+      <w:r>
+        <w:rPr>
+          <w:sz w:val="32"/>
+          <w:szCs w:val="32"/>
+        </w:rPr>
+        <w:t xml:space="preserve">This implementation still remains very trivial, </w:t>
+      </w:r>
+      <w:proofErr w:type="gramStart"/>
+      <w:r>
+        <w:rPr>
+          <w:sz w:val="32"/>
+          <w:szCs w:val="32"/>
+        </w:rPr>
+        <w:t>It</w:t>
+      </w:r>
+      <w:proofErr w:type="gramEnd"/>
+      <w:r>
+        <w:rPr>
+          <w:sz w:val="32"/>
+          <w:szCs w:val="32"/>
+        </w:rPr>
+        <w:t xml:space="preserve"> can’t do much except change the symbol or the description. It might be troublesome to scale this class in the future.</w:t>
+      </w:r>
+    </w:p>
+    <w:p>
+      <w:pPr>
+        <w:jc w:val="both"/>
+        <w:rPr>
+          <w:sz w:val="32"/>
+          <w:szCs w:val="32"/>
+        </w:rPr>
+      </w:pPr>
+    </w:p>
+    <w:p>
+      <w:pPr>
+        <w:jc w:val="both"/>
+        <w:rPr>
+          <w:sz w:val="32"/>
+          <w:szCs w:val="32"/>
+        </w:rPr>
+      </w:pPr>
+    </w:p>
+    <w:p>
+      <w:pPr>
+        <w:jc w:val="both"/>
+        <w:rPr>
+          <w:sz w:val="32"/>
+          <w:szCs w:val="32"/>
+        </w:rPr>
+      </w:pPr>
+    </w:p>
+    <w:p>
+      <w:pPr>
+        <w:jc w:val="both"/>
+        <w:rPr>
+          <w:b/>
+          <w:sz w:val="32"/>
+          <w:szCs w:val="32"/>
+        </w:rPr>
+      </w:pPr>
+    </w:p>
+    <w:p>
+      <w:pPr>
+        <w:jc w:val="both"/>
         <w:rPr>
           <w:b/>
           <w:sz w:val="36"/>
           <w:szCs w:val="36"/>
         </w:rPr>
       </w:pPr>
+      <w:proofErr w:type="spellStart"/>
       <w:r>
         <w:rPr>
           <w:rFonts w:hint="eastAsia"/>
@@ -51,16 +1446,10 @@
           <w:sz w:val="36"/>
           <w:szCs w:val="36"/>
         </w:rPr>
-        <w:t>Feauture 2 Grenade:</w:t>
-      </w:r>
-    </w:p>
-    <w:p>
-      <w:pPr>
-        <w:rPr>
-          <w:sz w:val="36"/>
-          <w:szCs w:val="36"/>
-        </w:rPr>
-      </w:pPr>
+        <w:lastRenderedPageBreak/>
+        <w:t>Feauture</w:t>
+      </w:r>
+      <w:proofErr w:type="spellEnd"/>
       <w:r>
         <w:rPr>
           <w:rFonts w:hint="eastAsia"/>
@@ -68,93 +1457,218 @@
           <w:sz w:val="36"/>
           <w:szCs w:val="36"/>
         </w:rPr>
-        <w:t>Design choice</w:t>
-      </w:r>
-      <w:r>
-        <w:rPr>
-          <w:rFonts w:hint="eastAsia"/>
+        <w:t xml:space="preserve"> 2 Grenade:</w:t>
+      </w:r>
+    </w:p>
+    <w:p>
+      <w:pPr>
+        <w:jc w:val="both"/>
+        <w:rPr>
+          <w:b/>
           <w:sz w:val="36"/>
           <w:szCs w:val="36"/>
         </w:rPr>
-        <w:t>:</w:t>
-      </w:r>
-    </w:p>
-    <w:p>
-      <w:pPr>
-        <w:rPr>
-          <w:sz w:val="32"/>
-          <w:szCs w:val="32"/>
-        </w:rPr>
-      </w:pPr>
-      <w:r>
-        <w:rPr>
-          <w:rFonts w:hint="eastAsia"/>
-          <w:sz w:val="32"/>
-          <w:szCs w:val="32"/>
-        </w:rPr>
-        <w:t>To realise this feature, we need two new classes</w:t>
-      </w:r>
-      <w:r>
-        <w:rPr>
-          <w:rFonts w:hint="eastAsia"/>
-          <w:sz w:val="32"/>
-          <w:szCs w:val="32"/>
-        </w:rPr>
-        <w:t xml:space="preserve">: Grenade added in package </w:t>
-      </w:r>
-      <w:proofErr w:type="gramStart"/>
-      <w:r>
-        <w:rPr>
-          <w:rFonts w:hint="eastAsia"/>
-          <w:sz w:val="32"/>
-          <w:szCs w:val="32"/>
-        </w:rPr>
-        <w:t>starwars.entities</w:t>
-      </w:r>
-      <w:proofErr w:type="gramEnd"/>
-      <w:r>
-        <w:rPr>
-          <w:rFonts w:hint="eastAsia"/>
-          <w:sz w:val="32"/>
-          <w:szCs w:val="32"/>
-        </w:rPr>
-        <w:t>, and Throw</w:t>
-      </w:r>
+      </w:pPr>
+    </w:p>
+    <w:p>
+      <w:pPr>
+        <w:jc w:val="both"/>
+        <w:rPr>
+          <w:b/>
+          <w:sz w:val="32"/>
+          <w:szCs w:val="32"/>
+        </w:rPr>
+      </w:pPr>
+      <w:r>
+        <w:rPr>
+          <w:rFonts w:hint="eastAsia"/>
+          <w:b/>
+          <w:sz w:val="32"/>
+          <w:szCs w:val="32"/>
+        </w:rPr>
+        <w:t>Design choice:</w:t>
+      </w:r>
+    </w:p>
+    <w:p>
+      <w:pPr>
+        <w:jc w:val="both"/>
+        <w:rPr>
+          <w:b/>
+          <w:sz w:val="32"/>
+          <w:szCs w:val="32"/>
+        </w:rPr>
+      </w:pPr>
       <w:bookmarkStart w:id="0" w:name="_GoBack"/>
       <w:bookmarkEnd w:id="0"/>
-      <w:r>
-        <w:rPr>
-          <w:rFonts w:hint="eastAsia"/>
-          <w:sz w:val="32"/>
-          <w:szCs w:val="32"/>
-        </w:rPr>
-        <w:t xml:space="preserve"> in starwars.actions.</w:t>
-      </w:r>
-    </w:p>
-    <w:p>
-      <w:pPr>
-        <w:rPr>
-          <w:sz w:val="32"/>
-          <w:szCs w:val="32"/>
-        </w:rPr>
-      </w:pPr>
-      <w:r>
-        <w:rPr>
-          <w:sz w:val="32"/>
-          <w:szCs w:val="32"/>
-        </w:rPr>
-        <w:t>For Throw class, it inherits from SWAffordance and implements SWA</w:t>
-      </w:r>
-      <w:r>
-        <w:rPr>
-          <w:sz w:val="32"/>
-          <w:szCs w:val="32"/>
-        </w:rPr>
-        <w:t>ctionInterface, which allows it to overide some classes(canDo(</w:t>
-      </w:r>
+    </w:p>
+    <w:p>
+      <w:pPr>
+        <w:rPr>
+          <w:sz w:val="32"/>
+          <w:szCs w:val="32"/>
+        </w:rPr>
+      </w:pPr>
+      <w:r>
+        <w:rPr>
+          <w:rFonts w:hint="eastAsia"/>
+          <w:sz w:val="32"/>
+          <w:szCs w:val="32"/>
+        </w:rPr>
+        <w:t xml:space="preserve">To </w:t>
+      </w:r>
+      <w:proofErr w:type="spellStart"/>
+      <w:r>
+        <w:rPr>
+          <w:rFonts w:hint="eastAsia"/>
+          <w:sz w:val="32"/>
+          <w:szCs w:val="32"/>
+        </w:rPr>
+        <w:t>realise</w:t>
+      </w:r>
+      <w:proofErr w:type="spellEnd"/>
+      <w:r>
+        <w:rPr>
+          <w:rFonts w:hint="eastAsia"/>
+          <w:sz w:val="32"/>
+          <w:szCs w:val="32"/>
+        </w:rPr>
+        <w:t xml:space="preserve"> this feature, we need two new classes</w:t>
+      </w:r>
+      <w:r>
+        <w:rPr>
+          <w:rFonts w:hint="eastAsia"/>
+          <w:sz w:val="32"/>
+          <w:szCs w:val="32"/>
+        </w:rPr>
+        <w:t xml:space="preserve">: Grenade added in package </w:t>
+      </w:r>
+      <w:proofErr w:type="spellStart"/>
       <w:proofErr w:type="gramStart"/>
       <w:r>
         <w:rPr>
+          <w:rFonts w:hint="eastAsia"/>
+          <w:sz w:val="32"/>
+          <w:szCs w:val="32"/>
+        </w:rPr>
+        <w:t>starwars.entities</w:t>
+      </w:r>
+      <w:proofErr w:type="spellEnd"/>
+      <w:proofErr w:type="gramEnd"/>
+      <w:r>
+        <w:rPr>
+          <w:rFonts w:hint="eastAsia"/>
+          <w:sz w:val="32"/>
+          <w:szCs w:val="32"/>
+        </w:rPr>
+        <w:t xml:space="preserve">, and Throw in </w:t>
+      </w:r>
+      <w:proofErr w:type="spellStart"/>
+      <w:r>
+        <w:rPr>
+          <w:rFonts w:hint="eastAsia"/>
+          <w:sz w:val="32"/>
+          <w:szCs w:val="32"/>
+        </w:rPr>
+        <w:t>starwars.actions</w:t>
+      </w:r>
+      <w:proofErr w:type="spellEnd"/>
+      <w:r>
+        <w:rPr>
+          <w:rFonts w:hint="eastAsia"/>
+          <w:sz w:val="32"/>
+          <w:szCs w:val="32"/>
+        </w:rPr>
+        <w:t>.</w:t>
+      </w:r>
+    </w:p>
+    <w:p>
+      <w:pPr>
+        <w:rPr>
+          <w:sz w:val="32"/>
+          <w:szCs w:val="32"/>
+        </w:rPr>
+      </w:pPr>
+      <w:r>
+        <w:rPr>
+          <w:sz w:val="32"/>
+          <w:szCs w:val="32"/>
+        </w:rPr>
+        <w:t xml:space="preserve">For Throw class, it inherits from </w:t>
+      </w:r>
+      <w:proofErr w:type="spellStart"/>
+      <w:r>
+        <w:rPr>
+          <w:sz w:val="32"/>
+          <w:szCs w:val="32"/>
+        </w:rPr>
+        <w:t>SWAffordance</w:t>
+      </w:r>
+      <w:proofErr w:type="spellEnd"/>
+      <w:r>
+        <w:rPr>
+          <w:sz w:val="32"/>
+          <w:szCs w:val="32"/>
+        </w:rPr>
+        <w:t xml:space="preserve"> and implements </w:t>
+      </w:r>
+      <w:proofErr w:type="spellStart"/>
+      <w:r>
+        <w:rPr>
+          <w:sz w:val="32"/>
+          <w:szCs w:val="32"/>
+        </w:rPr>
+        <w:t>SWA</w:t>
+      </w:r>
+      <w:r>
+        <w:rPr>
+          <w:sz w:val="32"/>
+          <w:szCs w:val="32"/>
+        </w:rPr>
+        <w:t>ctionInterface</w:t>
+      </w:r>
+      <w:proofErr w:type="spellEnd"/>
+      <w:r>
+        <w:rPr>
+          <w:sz w:val="32"/>
+          <w:szCs w:val="32"/>
+        </w:rPr>
+        <w:t xml:space="preserve">, which allows it to </w:t>
+      </w:r>
+      <w:proofErr w:type="spellStart"/>
+      <w:r>
+        <w:rPr>
+          <w:sz w:val="32"/>
+          <w:szCs w:val="32"/>
+        </w:rPr>
+        <w:t>overide</w:t>
+      </w:r>
+      <w:proofErr w:type="spellEnd"/>
+      <w:r>
+        <w:rPr>
+          <w:sz w:val="32"/>
+          <w:szCs w:val="32"/>
+        </w:rPr>
+        <w:t xml:space="preserve"> some classes(</w:t>
+      </w:r>
+      <w:proofErr w:type="spellStart"/>
+      <w:r>
+        <w:rPr>
+          <w:sz w:val="32"/>
+          <w:szCs w:val="32"/>
+        </w:rPr>
+        <w:t>canDo</w:t>
+      </w:r>
+      <w:proofErr w:type="spellEnd"/>
+      <w:r>
+        <w:rPr>
+          <w:sz w:val="32"/>
+          <w:szCs w:val="32"/>
+        </w:rPr>
+        <w:t>(</w:t>
+      </w:r>
+      <w:proofErr w:type="gramStart"/>
+      <w:r>
+        <w:rPr>
           <w:sz w:val="32"/>
           <w:szCs w:val="32"/>
         </w:rPr>
@@ -166,7 +1680,23 @@
           <w:sz w:val="32"/>
           <w:szCs w:val="32"/>
         </w:rPr>
-        <w:t>() ) from the interface and also overides an abstract class from its ancestor class</w:t>
+        <w:t xml:space="preserve">() ) from the interface and also </w:t>
+      </w:r>
+      <w:proofErr w:type="spellStart"/>
+      <w:r>
+        <w:rPr>
+          <w:sz w:val="32"/>
+          <w:szCs w:val="32"/>
+        </w:rPr>
+        <w:t>overides</w:t>
+      </w:r>
+      <w:proofErr w:type="spellEnd"/>
+      <w:r>
+        <w:rPr>
+          <w:sz w:val="32"/>
+          <w:szCs w:val="32"/>
+        </w:rPr>
+        <w:t xml:space="preserve"> an abstract class from its ancestor class</w:t>
       </w:r>
       <w:r>
         <w:rPr>
@@ -183,13 +1713,23 @@
         </w:rPr>
         <w:t>(</w:t>
       </w:r>
-      <w:r>
-        <w:rPr>
-          <w:rFonts w:hint="eastAsia"/>
-          <w:sz w:val="32"/>
-          <w:szCs w:val="32"/>
-        </w:rPr>
-        <w:t>getDescription()</w:t>
+      <w:proofErr w:type="spellStart"/>
+      <w:r>
+        <w:rPr>
+          <w:rFonts w:hint="eastAsia"/>
+          <w:sz w:val="32"/>
+          <w:szCs w:val="32"/>
+        </w:rPr>
+        <w:t>getDescription</w:t>
+      </w:r>
+      <w:proofErr w:type="spellEnd"/>
+      <w:r>
+        <w:rPr>
+          <w:rFonts w:hint="eastAsia"/>
+          <w:sz w:val="32"/>
+          <w:szCs w:val="32"/>
+        </w:rPr>
+        <w:t>()</w:t>
       </w:r>
       <w:r>
         <w:rPr>
@@ -226,7 +1766,23 @@
           <w:sz w:val="32"/>
           <w:szCs w:val="32"/>
         </w:rPr>
-        <w:t>For the canDo(</w:t>
+        <w:t xml:space="preserve">For the </w:t>
+      </w:r>
+      <w:proofErr w:type="spellStart"/>
+      <w:r>
+        <w:rPr>
+          <w:sz w:val="32"/>
+          <w:szCs w:val="32"/>
+        </w:rPr>
+        <w:t>canDo</w:t>
+      </w:r>
+      <w:proofErr w:type="spellEnd"/>
+      <w:r>
+        <w:rPr>
+          <w:sz w:val="32"/>
+          <w:szCs w:val="32"/>
+        </w:rPr>
+        <w:t>(</w:t>
       </w:r>
       <w:proofErr w:type="gramStart"/>
       <w:r>
@@ -236,6 +1792,7 @@
         </w:rPr>
         <w:t>a::</w:t>
       </w:r>
+      <w:proofErr w:type="spellStart"/>
       <w:proofErr w:type="gramEnd"/>
       <w:r>
         <w:rPr>
@@ -244,6 +1801,7 @@
         </w:rPr>
         <w:t>SWActor</w:t>
       </w:r>
+      <w:proofErr w:type="spellEnd"/>
       <w:r>
         <w:rPr>
           <w:sz w:val="32"/>
@@ -302,6 +1860,7 @@
         </w:rPr>
         <w:t>a::</w:t>
       </w:r>
+      <w:proofErr w:type="spellStart"/>
       <w:proofErr w:type="gramEnd"/>
       <w:r>
         <w:rPr>
@@ -310,6 +1869,7 @@
         </w:rPr>
         <w:t>SWActor</w:t>
       </w:r>
+      <w:proofErr w:type="spellEnd"/>
       <w:r>
         <w:rPr>
           <w:sz w:val="32"/>
@@ -377,15 +1937,40 @@
           <w:sz w:val="32"/>
           <w:szCs w:val="32"/>
         </w:rPr>
-        <w:t xml:space="preserve"> it will first collect all the directions in enum class </w:t>
-      </w:r>
+        <w:t xml:space="preserve"> it will first collect all the directions in </w:t>
+      </w:r>
+      <w:proofErr w:type="spellStart"/>
+      <w:r>
+        <w:rPr>
+          <w:sz w:val="32"/>
+          <w:szCs w:val="32"/>
+        </w:rPr>
+        <w:t>enum</w:t>
+      </w:r>
+      <w:proofErr w:type="spellEnd"/>
+      <w:r>
+        <w:rPr>
+          <w:sz w:val="32"/>
+          <w:szCs w:val="32"/>
+        </w:rPr>
+        <w:t xml:space="preserve"> class </w:t>
+      </w:r>
+      <w:proofErr w:type="spellStart"/>
       <w:proofErr w:type="gramStart"/>
       <w:r>
         <w:rPr>
           <w:sz w:val="32"/>
           <w:szCs w:val="32"/>
         </w:rPr>
-        <w:t>compassBearing(</w:t>
+        <w:t>compassBearing</w:t>
+      </w:r>
+      <w:proofErr w:type="spellEnd"/>
+      <w:r>
+        <w:rPr>
+          <w:sz w:val="32"/>
+          <w:szCs w:val="32"/>
+        </w:rPr>
+        <w:t>(</w:t>
       </w:r>
       <w:proofErr w:type="gramEnd"/>
       <w:r>
@@ -420,14 +2005,46 @@
           <w:sz w:val="32"/>
           <w:szCs w:val="32"/>
         </w:rPr>
-        <w:t>ling the function whereis(target</w:t>
-      </w:r>
-      <w:r>
-        <w:rPr>
-          <w:sz w:val="32"/>
-          <w:szCs w:val="32"/>
-        </w:rPr>
-        <w:t>) from entitymanger.</w:t>
+        <w:t xml:space="preserve">ling the function </w:t>
+      </w:r>
+      <w:proofErr w:type="spellStart"/>
+      <w:r>
+        <w:rPr>
+          <w:sz w:val="32"/>
+          <w:szCs w:val="32"/>
+        </w:rPr>
+        <w:t>whereis</w:t>
+      </w:r>
+      <w:proofErr w:type="spellEnd"/>
+      <w:r>
+        <w:rPr>
+          <w:sz w:val="32"/>
+          <w:szCs w:val="32"/>
+        </w:rPr>
+        <w:t>(target</w:t>
+      </w:r>
+      <w:r>
+        <w:rPr>
+          <w:sz w:val="32"/>
+          <w:szCs w:val="32"/>
+        </w:rPr>
+        <w:t xml:space="preserve">) from </w:t>
+      </w:r>
+      <w:proofErr w:type="spellStart"/>
+      <w:r>
+        <w:rPr>
+          <w:sz w:val="32"/>
+          <w:szCs w:val="32"/>
+        </w:rPr>
+        <w:t>entitymanger</w:t>
+      </w:r>
+      <w:proofErr w:type="spellEnd"/>
+      <w:r>
+        <w:rPr>
+          <w:sz w:val="32"/>
+          <w:szCs w:val="32"/>
+        </w:rPr>
+        <w:t>.</w:t>
       </w:r>
     </w:p>
     <w:p>
@@ -463,7 +2080,39 @@
           <w:sz w:val="32"/>
           <w:szCs w:val="32"/>
         </w:rPr>
-        <w:t>a included) by passing the location of actor a to the function contnets() from entitymanager.</w:t>
+        <w:t xml:space="preserve">a included) by passing the location of actor a to the function </w:t>
+      </w:r>
+      <w:proofErr w:type="spellStart"/>
+      <w:r>
+        <w:rPr>
+          <w:sz w:val="32"/>
+          <w:szCs w:val="32"/>
+        </w:rPr>
+        <w:t>contnets</w:t>
+      </w:r>
+      <w:proofErr w:type="spellEnd"/>
+      <w:r>
+        <w:rPr>
+          <w:sz w:val="32"/>
+          <w:szCs w:val="32"/>
+        </w:rPr>
+        <w:t xml:space="preserve">() from </w:t>
+      </w:r>
+      <w:proofErr w:type="spellStart"/>
+      <w:r>
+        <w:rPr>
+          <w:sz w:val="32"/>
+          <w:szCs w:val="32"/>
+        </w:rPr>
+        <w:t>entitymanager</w:t>
+      </w:r>
+      <w:proofErr w:type="spellEnd"/>
+      <w:r>
+        <w:rPr>
+          <w:sz w:val="32"/>
+          <w:szCs w:val="32"/>
+        </w:rPr>
+        <w:t>.</w:t>
       </w:r>
     </w:p>
     <w:p>
@@ -506,7 +2155,23 @@
           <w:sz w:val="32"/>
           <w:szCs w:val="32"/>
         </w:rPr>
-        <w:t xml:space="preserve">at list and check if there is any entities except actor a in the same </w:t>
+        <w:t xml:space="preserve">at list and check if there is any entities except actor </w:t>
+      </w:r>
+      <w:proofErr w:type="spellStart"/>
+      <w:r>
+        <w:rPr>
+          <w:sz w:val="32"/>
+          <w:szCs w:val="32"/>
+        </w:rPr>
+        <w:t>a</w:t>
+      </w:r>
+      <w:proofErr w:type="spellEnd"/>
+      <w:r>
+        <w:rPr>
+          <w:sz w:val="32"/>
+          <w:szCs w:val="32"/>
+        </w:rPr>
+        <w:t xml:space="preserve"> in the same </w:t>
       </w:r>
       <w:r>
         <w:rPr>
@@ -522,12 +2187,21 @@
         </w:rPr>
         <w:t xml:space="preserve">. In here, instead of using a figure 20, we will create a static final </w:t>
       </w:r>
-      <w:r>
-        <w:rPr>
-          <w:sz w:val="32"/>
-          <w:szCs w:val="32"/>
-        </w:rPr>
-        <w:t xml:space="preserve">int </w:t>
+      <w:proofErr w:type="spellStart"/>
+      <w:r>
+        <w:rPr>
+          <w:sz w:val="32"/>
+          <w:szCs w:val="32"/>
+        </w:rPr>
+        <w:t>int</w:t>
+      </w:r>
+      <w:proofErr w:type="spellEnd"/>
+      <w:r>
+        <w:rPr>
+          <w:sz w:val="32"/>
+          <w:szCs w:val="32"/>
+        </w:rPr>
+        <w:t xml:space="preserve"> </w:t>
       </w:r>
       <w:r>
         <w:rPr>
@@ -536,12 +2210,21 @@
         </w:rPr>
         <w:t xml:space="preserve">attribute </w:t>
       </w:r>
-      <w:r>
-        <w:rPr>
-          <w:sz w:val="32"/>
-          <w:szCs w:val="32"/>
-        </w:rPr>
-        <w:t xml:space="preserve">maxExplosion = 20, </w:t>
+      <w:proofErr w:type="spellStart"/>
+      <w:r>
+        <w:rPr>
+          <w:sz w:val="32"/>
+          <w:szCs w:val="32"/>
+        </w:rPr>
+        <w:t>maxExplosion</w:t>
+      </w:r>
+      <w:proofErr w:type="spellEnd"/>
+      <w:r>
+        <w:rPr>
+          <w:sz w:val="32"/>
+          <w:szCs w:val="32"/>
+        </w:rPr>
+        <w:t xml:space="preserve"> = 20, </w:t>
       </w:r>
       <w:r>
         <w:rPr>
@@ -599,13 +2282,22 @@
         </w:rPr>
         <w:t xml:space="preserve"> direction, we use </w:t>
       </w:r>
+      <w:proofErr w:type="spellStart"/>
       <w:proofErr w:type="gramStart"/>
       <w:r>
         <w:rPr>
           <w:sz w:val="32"/>
           <w:szCs w:val="32"/>
         </w:rPr>
-        <w:t>getNeighbour(</w:t>
+        <w:t>getNeighbour</w:t>
+      </w:r>
+      <w:proofErr w:type="spellEnd"/>
+      <w:r>
+        <w:rPr>
+          <w:sz w:val="32"/>
+          <w:szCs w:val="32"/>
+        </w:rPr>
+        <w:t>(</w:t>
       </w:r>
       <w:proofErr w:type="gramEnd"/>
       <w:r>
@@ -620,28 +2312,92 @@
           <w:sz w:val="32"/>
           <w:szCs w:val="32"/>
         </w:rPr>
-        <w:t xml:space="preserve"> to get the neighbouring locat</w:t>
-      </w:r>
-      <w:r>
-        <w:rPr>
-          <w:sz w:val="32"/>
-          <w:szCs w:val="32"/>
-        </w:rPr>
-        <w:t>ion in that speficied direction</w:t>
-      </w:r>
-      <w:r>
-        <w:rPr>
-          <w:sz w:val="32"/>
-          <w:szCs w:val="32"/>
-        </w:rPr>
-        <w:t>(i.e: can be reach in one step from the location where the grenade is thrown)</w:t>
-      </w:r>
-      <w:r>
-        <w:rPr>
-          <w:sz w:val="32"/>
-          <w:szCs w:val="32"/>
-        </w:rPr>
-        <w:t xml:space="preserve">. From this neighbouring location, we can use </w:t>
+        <w:t xml:space="preserve"> to get the </w:t>
+      </w:r>
+      <w:proofErr w:type="spellStart"/>
+      <w:r>
+        <w:rPr>
+          <w:sz w:val="32"/>
+          <w:szCs w:val="32"/>
+        </w:rPr>
+        <w:t>neighbouring</w:t>
+      </w:r>
+      <w:proofErr w:type="spellEnd"/>
+      <w:r>
+        <w:rPr>
+          <w:sz w:val="32"/>
+          <w:szCs w:val="32"/>
+        </w:rPr>
+        <w:t xml:space="preserve"> locat</w:t>
+      </w:r>
+      <w:r>
+        <w:rPr>
+          <w:sz w:val="32"/>
+          <w:szCs w:val="32"/>
+        </w:rPr>
+        <w:t xml:space="preserve">ion in that </w:t>
+      </w:r>
+      <w:proofErr w:type="spellStart"/>
+      <w:r>
+        <w:rPr>
+          <w:sz w:val="32"/>
+          <w:szCs w:val="32"/>
+        </w:rPr>
+        <w:t>speficied</w:t>
+      </w:r>
+      <w:proofErr w:type="spellEnd"/>
+      <w:r>
+        <w:rPr>
+          <w:sz w:val="32"/>
+          <w:szCs w:val="32"/>
+        </w:rPr>
+        <w:t xml:space="preserve"> direction</w:t>
+      </w:r>
+      <w:r>
+        <w:rPr>
+          <w:sz w:val="32"/>
+          <w:szCs w:val="32"/>
+        </w:rPr>
+        <w:t>(</w:t>
+      </w:r>
+      <w:proofErr w:type="spellStart"/>
+      <w:r>
+        <w:rPr>
+          <w:sz w:val="32"/>
+          <w:szCs w:val="32"/>
+        </w:rPr>
+        <w:t>i.e</w:t>
+      </w:r>
+      <w:proofErr w:type="spellEnd"/>
+      <w:r>
+        <w:rPr>
+          <w:sz w:val="32"/>
+          <w:szCs w:val="32"/>
+        </w:rPr>
+        <w:t>: can be reach in one step from the location where the grenade is thrown)</w:t>
+      </w:r>
+      <w:r>
+        <w:rPr>
+          <w:sz w:val="32"/>
+          <w:szCs w:val="32"/>
+        </w:rPr>
+        <w:t xml:space="preserve">. From this </w:t>
+      </w:r>
+      <w:proofErr w:type="spellStart"/>
+      <w:r>
+        <w:rPr>
+          <w:sz w:val="32"/>
+          <w:szCs w:val="32"/>
+        </w:rPr>
+        <w:t>neighbouring</w:t>
+      </w:r>
+      <w:proofErr w:type="spellEnd"/>
+      <w:r>
+        <w:rPr>
+          <w:sz w:val="32"/>
+          <w:szCs w:val="32"/>
+        </w:rPr>
+        <w:t xml:space="preserve"> location, we can use </w:t>
       </w:r>
       <w:proofErr w:type="gramStart"/>
       <w:r>
@@ -657,7 +2413,23 @@
           <w:sz w:val="32"/>
           <w:szCs w:val="32"/>
         </w:rPr>
-        <w:t xml:space="preserve">) again to get a list containning all the entities in this location, and loop through the list to cause damage for every </w:t>
+        <w:t xml:space="preserve">) again to get a list </w:t>
+      </w:r>
+      <w:proofErr w:type="spellStart"/>
+      <w:r>
+        <w:rPr>
+          <w:sz w:val="32"/>
+          <w:szCs w:val="32"/>
+        </w:rPr>
+        <w:t>containning</w:t>
+      </w:r>
+      <w:proofErr w:type="spellEnd"/>
+      <w:r>
+        <w:rPr>
+          <w:sz w:val="32"/>
+          <w:szCs w:val="32"/>
+        </w:rPr>
+        <w:t xml:space="preserve"> all the entities in this location, and loop through the list to cause damage for every </w:t>
       </w:r>
       <w:r>
         <w:rPr>
@@ -671,14 +2443,62 @@
           <w:sz w:val="32"/>
           <w:szCs w:val="32"/>
         </w:rPr>
-        <w:t xml:space="preserve"> in this location, in here we will set the damage extent as 10, which will also be represented as a static final int attir</w:t>
-      </w:r>
-      <w:r>
-        <w:rPr>
-          <w:sz w:val="32"/>
-          <w:szCs w:val="32"/>
-        </w:rPr>
-        <w:t xml:space="preserve">bute intermediateExplosion = 10. </w:t>
+        <w:t xml:space="preserve"> in this location, in here we will set the damage extent as 10, which will also be represented as a static final </w:t>
+      </w:r>
+      <w:proofErr w:type="spellStart"/>
+      <w:r>
+        <w:rPr>
+          <w:sz w:val="32"/>
+          <w:szCs w:val="32"/>
+        </w:rPr>
+        <w:t>int</w:t>
+      </w:r>
+      <w:proofErr w:type="spellEnd"/>
+      <w:r>
+        <w:rPr>
+          <w:sz w:val="32"/>
+          <w:szCs w:val="32"/>
+        </w:rPr>
+        <w:t xml:space="preserve"> </w:t>
+      </w:r>
+      <w:proofErr w:type="spellStart"/>
+      <w:r>
+        <w:rPr>
+          <w:sz w:val="32"/>
+          <w:szCs w:val="32"/>
+        </w:rPr>
+        <w:t>attir</w:t>
+      </w:r>
+      <w:r>
+        <w:rPr>
+          <w:sz w:val="32"/>
+          <w:szCs w:val="32"/>
+        </w:rPr>
+        <w:t>bute</w:t>
+      </w:r>
+      <w:proofErr w:type="spellEnd"/>
+      <w:r>
+        <w:rPr>
+          <w:sz w:val="32"/>
+          <w:szCs w:val="32"/>
+        </w:rPr>
+        <w:t xml:space="preserve"> </w:t>
+      </w:r>
+      <w:proofErr w:type="spellStart"/>
+      <w:r>
+        <w:rPr>
+          <w:sz w:val="32"/>
+          <w:szCs w:val="32"/>
+        </w:rPr>
+        <w:t>intermediateExplosion</w:t>
+      </w:r>
+      <w:proofErr w:type="spellEnd"/>
+      <w:r>
+        <w:rPr>
+          <w:sz w:val="32"/>
+          <w:szCs w:val="32"/>
+        </w:rPr>
+        <w:t xml:space="preserve"> = 10. </w:t>
       </w:r>
     </w:p>
     <w:p>
@@ -695,14 +2515,30 @@
           <w:sz w:val="32"/>
           <w:szCs w:val="32"/>
         </w:rPr>
-        <w:t>In addition, we also use getNei</w:t>
-      </w:r>
-      <w:r>
-        <w:rPr>
-          <w:sz w:val="32"/>
-          <w:szCs w:val="32"/>
-        </w:rPr>
-        <w:t>ghbour(</w:t>
+        <w:t xml:space="preserve">In addition, we also use </w:t>
+      </w:r>
+      <w:proofErr w:type="spellStart"/>
+      <w:r>
+        <w:rPr>
+          <w:sz w:val="32"/>
+          <w:szCs w:val="32"/>
+        </w:rPr>
+        <w:t>getNei</w:t>
+      </w:r>
+      <w:r>
+        <w:rPr>
+          <w:sz w:val="32"/>
+          <w:szCs w:val="32"/>
+        </w:rPr>
+        <w:t>ghbour</w:t>
+      </w:r>
+      <w:proofErr w:type="spellEnd"/>
+      <w:r>
+        <w:rPr>
+          <w:sz w:val="32"/>
+          <w:szCs w:val="32"/>
+        </w:rPr>
+        <w:t>(</w:t>
       </w:r>
       <w:proofErr w:type="gramStart"/>
       <w:r>
@@ -710,8 +2546,17 @@
           <w:sz w:val="32"/>
           <w:szCs w:val="32"/>
         </w:rPr>
-        <w:t>).getNeighbour</w:t>
-      </w:r>
+        <w:t>).</w:t>
+      </w:r>
+      <w:proofErr w:type="spellStart"/>
+      <w:r>
+        <w:rPr>
+          <w:sz w:val="32"/>
+          <w:szCs w:val="32"/>
+        </w:rPr>
+        <w:t>getNeighbour</w:t>
+      </w:r>
+      <w:proofErr w:type="spellEnd"/>
       <w:proofErr w:type="gramEnd"/>
       <w:r>
         <w:rPr>
@@ -739,7 +2584,39 @@
           <w:sz w:val="32"/>
           <w:szCs w:val="32"/>
         </w:rPr>
-        <w:t xml:space="preserve"> direction, to get its neighbouring location of neighbouring location(i.e.: can be reach in two steps from the location where the grenade is thrown)</w:t>
+        <w:t xml:space="preserve"> direction, to get its </w:t>
+      </w:r>
+      <w:proofErr w:type="spellStart"/>
+      <w:r>
+        <w:rPr>
+          <w:sz w:val="32"/>
+          <w:szCs w:val="32"/>
+        </w:rPr>
+        <w:t>neighbouring</w:t>
+      </w:r>
+      <w:proofErr w:type="spellEnd"/>
+      <w:r>
+        <w:rPr>
+          <w:sz w:val="32"/>
+          <w:szCs w:val="32"/>
+        </w:rPr>
+        <w:t xml:space="preserve"> location of </w:t>
+      </w:r>
+      <w:proofErr w:type="spellStart"/>
+      <w:r>
+        <w:rPr>
+          <w:sz w:val="32"/>
+          <w:szCs w:val="32"/>
+        </w:rPr>
+        <w:t>neighbouring</w:t>
+      </w:r>
+      <w:proofErr w:type="spellEnd"/>
+      <w:r>
+        <w:rPr>
+          <w:sz w:val="32"/>
+          <w:szCs w:val="32"/>
+        </w:rPr>
+        <w:t xml:space="preserve"> location(i.e.: can be reach in two steps from the location where the grenade is thrown)</w:t>
       </w:r>
       <w:r>
         <w:rPr>
@@ -762,7 +2639,103 @@
           <w:sz w:val="32"/>
           <w:szCs w:val="32"/>
         </w:rPr>
-        <w:t>) again to get a list containning all the entities in this location, and loop through the list to caiuse damage for every entiity in this locatiion,  in here we will set the damage extent as 5, which will be represented as a static final int attribute minExplosion = 5 as well.</w:t>
+        <w:t xml:space="preserve">) again to get a list </w:t>
+      </w:r>
+      <w:proofErr w:type="spellStart"/>
+      <w:r>
+        <w:rPr>
+          <w:sz w:val="32"/>
+          <w:szCs w:val="32"/>
+        </w:rPr>
+        <w:t>containning</w:t>
+      </w:r>
+      <w:proofErr w:type="spellEnd"/>
+      <w:r>
+        <w:rPr>
+          <w:sz w:val="32"/>
+          <w:szCs w:val="32"/>
+        </w:rPr>
+        <w:t xml:space="preserve"> all the entities in this location, and loop through the list to </w:t>
+      </w:r>
+      <w:proofErr w:type="spellStart"/>
+      <w:r>
+        <w:rPr>
+          <w:sz w:val="32"/>
+          <w:szCs w:val="32"/>
+        </w:rPr>
+        <w:t>caiuse</w:t>
+      </w:r>
+      <w:proofErr w:type="spellEnd"/>
+      <w:r>
+        <w:rPr>
+          <w:sz w:val="32"/>
+          <w:szCs w:val="32"/>
+        </w:rPr>
+        <w:t xml:space="preserve"> damage for every </w:t>
+      </w:r>
+      <w:proofErr w:type="spellStart"/>
+      <w:r>
+        <w:rPr>
+          <w:sz w:val="32"/>
+          <w:szCs w:val="32"/>
+        </w:rPr>
+        <w:t>entiity</w:t>
+      </w:r>
+      <w:proofErr w:type="spellEnd"/>
+      <w:r>
+        <w:rPr>
+          <w:sz w:val="32"/>
+          <w:szCs w:val="32"/>
+        </w:rPr>
+        <w:t xml:space="preserve"> in this </w:t>
+      </w:r>
+      <w:proofErr w:type="spellStart"/>
+      <w:r>
+        <w:rPr>
+          <w:sz w:val="32"/>
+          <w:szCs w:val="32"/>
+        </w:rPr>
+        <w:t>locatiion</w:t>
+      </w:r>
+      <w:proofErr w:type="spellEnd"/>
+      <w:r>
+        <w:rPr>
+          <w:sz w:val="32"/>
+          <w:szCs w:val="32"/>
+        </w:rPr>
+        <w:t xml:space="preserve">,  in here we will set the damage extent as 5, which will be represented as a static final </w:t>
+      </w:r>
+      <w:proofErr w:type="spellStart"/>
+      <w:r>
+        <w:rPr>
+          <w:sz w:val="32"/>
+          <w:szCs w:val="32"/>
+        </w:rPr>
+        <w:t>int</w:t>
+      </w:r>
+      <w:proofErr w:type="spellEnd"/>
+      <w:r>
+        <w:rPr>
+          <w:sz w:val="32"/>
+          <w:szCs w:val="32"/>
+        </w:rPr>
+        <w:t xml:space="preserve"> attribute </w:t>
+      </w:r>
+      <w:proofErr w:type="spellStart"/>
+      <w:r>
+        <w:rPr>
+          <w:sz w:val="32"/>
+          <w:szCs w:val="32"/>
+        </w:rPr>
+        <w:t>minExplosion</w:t>
+      </w:r>
+      <w:proofErr w:type="spellEnd"/>
+      <w:r>
+        <w:rPr>
+          <w:sz w:val="32"/>
+          <w:szCs w:val="32"/>
+        </w:rPr>
+        <w:t xml:space="preserve"> = 5 as well.</w:t>
       </w:r>
     </w:p>
     <w:p>
@@ -782,21 +2755,53 @@
           <w:sz w:val="32"/>
           <w:szCs w:val="32"/>
         </w:rPr>
-        <w:t>Since after throwing the grenade, the grenade should be destroyed and disppear in the world, so we</w:t>
-      </w:r>
-      <w:r>
-        <w:rPr>
-          <w:sz w:val="32"/>
-          <w:szCs w:val="32"/>
-        </w:rPr>
-        <w:t xml:space="preserve"> remove the grenade from the world, by SWAction.ge</w:t>
-      </w:r>
-      <w:r>
-        <w:rPr>
-          <w:sz w:val="32"/>
-          <w:szCs w:val="32"/>
-        </w:rPr>
-        <w:t>tEntityManager(</w:t>
+        <w:t xml:space="preserve">Since after throwing the grenade, the grenade should be destroyed and </w:t>
+      </w:r>
+      <w:proofErr w:type="spellStart"/>
+      <w:r>
+        <w:rPr>
+          <w:sz w:val="32"/>
+          <w:szCs w:val="32"/>
+        </w:rPr>
+        <w:t>disppear</w:t>
+      </w:r>
+      <w:proofErr w:type="spellEnd"/>
+      <w:r>
+        <w:rPr>
+          <w:sz w:val="32"/>
+          <w:szCs w:val="32"/>
+        </w:rPr>
+        <w:t xml:space="preserve"> in the world, so we</w:t>
+      </w:r>
+      <w:r>
+        <w:rPr>
+          <w:sz w:val="32"/>
+          <w:szCs w:val="32"/>
+        </w:rPr>
+        <w:t xml:space="preserve"> remove the grenade from the world, by </w:t>
+      </w:r>
+      <w:proofErr w:type="spellStart"/>
+      <w:r>
+        <w:rPr>
+          <w:sz w:val="32"/>
+          <w:szCs w:val="32"/>
+        </w:rPr>
+        <w:t>SWAction.ge</w:t>
+      </w:r>
+      <w:r>
+        <w:rPr>
+          <w:sz w:val="32"/>
+          <w:szCs w:val="32"/>
+        </w:rPr>
+        <w:t>tEntityManager</w:t>
+      </w:r>
+      <w:proofErr w:type="spellEnd"/>
+      <w:r>
+        <w:rPr>
+          <w:sz w:val="32"/>
+          <w:szCs w:val="32"/>
+        </w:rPr>
+        <w:t>(</w:t>
       </w:r>
       <w:proofErr w:type="gramStart"/>
       <w:r>
@@ -863,13 +2868,22 @@
         </w:rPr>
         <w:t xml:space="preserve">Finally, we need to override the </w:t>
       </w:r>
+      <w:proofErr w:type="spellStart"/>
       <w:proofErr w:type="gramStart"/>
       <w:r>
         <w:rPr>
           <w:sz w:val="32"/>
           <w:szCs w:val="32"/>
         </w:rPr>
-        <w:t>getDescription(</w:t>
+        <w:t>getDescription</w:t>
+      </w:r>
+      <w:proofErr w:type="spellEnd"/>
+      <w:r>
+        <w:rPr>
+          <w:sz w:val="32"/>
+          <w:szCs w:val="32"/>
+        </w:rPr>
+        <w:t>(</w:t>
       </w:r>
       <w:proofErr w:type="gramEnd"/>
       <w:r>
@@ -933,7 +2947,25 @@
           <w:sz w:val="32"/>
           <w:szCs w:val="32"/>
         </w:rPr>
-        <w:t xml:space="preserve">er, it inherits from SWEntity </w:t>
+        <w:t xml:space="preserve">er, it inherits from </w:t>
+      </w:r>
+      <w:proofErr w:type="spellStart"/>
+      <w:r>
+        <w:rPr>
+          <w:rFonts w:hint="eastAsia"/>
+          <w:sz w:val="32"/>
+          <w:szCs w:val="32"/>
+        </w:rPr>
+        <w:t>SWEntity</w:t>
+      </w:r>
+      <w:proofErr w:type="spellEnd"/>
+      <w:r>
+        <w:rPr>
+          <w:rFonts w:hint="eastAsia"/>
+          <w:sz w:val="32"/>
+          <w:szCs w:val="32"/>
+        </w:rPr>
+        <w:t xml:space="preserve"> </w:t>
       </w:r>
       <w:r>
         <w:rPr>
@@ -942,20 +2974,38 @@
         </w:rPr>
         <w:t xml:space="preserve">and it needs to </w:t>
       </w:r>
-      <w:r>
-        <w:rPr>
-          <w:sz w:val="32"/>
-          <w:szCs w:val="32"/>
-        </w:rPr>
-        <w:t>overide some abstract methods (</w:t>
-      </w:r>
+      <w:proofErr w:type="spellStart"/>
+      <w:r>
+        <w:rPr>
+          <w:sz w:val="32"/>
+          <w:szCs w:val="32"/>
+        </w:rPr>
+        <w:t>overide</w:t>
+      </w:r>
+      <w:proofErr w:type="spellEnd"/>
+      <w:r>
+        <w:rPr>
+          <w:sz w:val="32"/>
+          <w:szCs w:val="32"/>
+        </w:rPr>
+        <w:t xml:space="preserve"> some abstract methods (</w:t>
+      </w:r>
+      <w:proofErr w:type="spellStart"/>
       <w:proofErr w:type="gramStart"/>
       <w:r>
         <w:rPr>
           <w:sz w:val="32"/>
           <w:szCs w:val="32"/>
         </w:rPr>
-        <w:t>getshortDescription(</w:t>
+        <w:t>getshortDescription</w:t>
+      </w:r>
+      <w:proofErr w:type="spellEnd"/>
+      <w:r>
+        <w:rPr>
+          <w:sz w:val="32"/>
+          <w:szCs w:val="32"/>
+        </w:rPr>
+        <w:t>(</w:t>
       </w:r>
       <w:proofErr w:type="gramEnd"/>
       <w:r>
@@ -963,7 +3013,23 @@
           <w:sz w:val="32"/>
           <w:szCs w:val="32"/>
         </w:rPr>
-        <w:t xml:space="preserve">), getlongDescription()) </w:t>
+        <w:t xml:space="preserve">), </w:t>
+      </w:r>
+      <w:proofErr w:type="spellStart"/>
+      <w:r>
+        <w:rPr>
+          <w:sz w:val="32"/>
+          <w:szCs w:val="32"/>
+        </w:rPr>
+        <w:t>getlongDescription</w:t>
+      </w:r>
+      <w:proofErr w:type="spellEnd"/>
+      <w:r>
+        <w:rPr>
+          <w:sz w:val="32"/>
+          <w:szCs w:val="32"/>
+        </w:rPr>
+        <w:t xml:space="preserve">()) </w:t>
       </w:r>
       <w:r>
         <w:rPr>
@@ -977,7 +3043,39 @@
           <w:sz w:val="32"/>
           <w:szCs w:val="32"/>
         </w:rPr>
-        <w:t>that its ancester class implment abstract class</w:t>
+        <w:t xml:space="preserve">that its </w:t>
+      </w:r>
+      <w:proofErr w:type="spellStart"/>
+      <w:r>
+        <w:rPr>
+          <w:sz w:val="32"/>
+          <w:szCs w:val="32"/>
+        </w:rPr>
+        <w:t>ancester</w:t>
+      </w:r>
+      <w:proofErr w:type="spellEnd"/>
+      <w:r>
+        <w:rPr>
+          <w:sz w:val="32"/>
+          <w:szCs w:val="32"/>
+        </w:rPr>
+        <w:t xml:space="preserve"> class </w:t>
+      </w:r>
+      <w:proofErr w:type="spellStart"/>
+      <w:r>
+        <w:rPr>
+          <w:sz w:val="32"/>
+          <w:szCs w:val="32"/>
+        </w:rPr>
+        <w:t>implment</w:t>
+      </w:r>
+      <w:proofErr w:type="spellEnd"/>
+      <w:r>
+        <w:rPr>
+          <w:sz w:val="32"/>
+          <w:szCs w:val="32"/>
+        </w:rPr>
+        <w:t xml:space="preserve"> abstract class</w:t>
       </w:r>
       <w:r>
         <w:rPr>
@@ -1012,7 +3110,23 @@
           <w:sz w:val="32"/>
           <w:szCs w:val="32"/>
         </w:rPr>
-        <w:t xml:space="preserve">the grenede </w:t>
+        <w:t xml:space="preserve">the </w:t>
+      </w:r>
+      <w:proofErr w:type="spellStart"/>
+      <w:r>
+        <w:rPr>
+          <w:sz w:val="32"/>
+          <w:szCs w:val="32"/>
+        </w:rPr>
+        <w:t>grenede</w:t>
+      </w:r>
+      <w:proofErr w:type="spellEnd"/>
+      <w:r>
+        <w:rPr>
+          <w:sz w:val="32"/>
+          <w:szCs w:val="32"/>
+        </w:rPr>
+        <w:t xml:space="preserve"> </w:t>
       </w:r>
       <w:r>
         <w:rPr>
@@ -1047,7 +3161,23 @@
           <w:sz w:val="32"/>
           <w:szCs w:val="32"/>
         </w:rPr>
-        <w:t xml:space="preserve"> (can be picked up and throw to a position and casue damage.)</w:t>
+        <w:t xml:space="preserve"> (can be picked up and throw to a position and </w:t>
+      </w:r>
+      <w:proofErr w:type="spellStart"/>
+      <w:r>
+        <w:rPr>
+          <w:sz w:val="32"/>
+          <w:szCs w:val="32"/>
+        </w:rPr>
+        <w:t>casue</w:t>
+      </w:r>
+      <w:proofErr w:type="spellEnd"/>
+      <w:r>
+        <w:rPr>
+          <w:sz w:val="32"/>
+          <w:szCs w:val="32"/>
+        </w:rPr>
+        <w:t xml:space="preserve"> damage.)</w:t>
       </w:r>
     </w:p>
     <w:p>
@@ -1136,6 +3266,7 @@
         </w:rPr>
         <w:t xml:space="preserve">ypes of use, which is the reason why the Grenade class should be a type of entity class inside the package </w:t>
       </w:r>
+      <w:proofErr w:type="spellStart"/>
       <w:proofErr w:type="gramStart"/>
       <w:r>
         <w:rPr>
@@ -1145,6 +3276,7 @@
         </w:rPr>
         <w:t>starwars.entities</w:t>
       </w:r>
+      <w:proofErr w:type="spellEnd"/>
       <w:proofErr w:type="gramEnd"/>
       <w:r>
         <w:rPr>
@@ -1160,7 +3292,25 @@
           <w:sz w:val="32"/>
           <w:szCs w:val="32"/>
         </w:rPr>
-        <w:t xml:space="preserve"> A throw is like a action that taken b</w:t>
+        <w:t xml:space="preserve"> A throw is like </w:t>
+      </w:r>
+      <w:proofErr w:type="spellStart"/>
+      <w:r>
+        <w:rPr>
+          <w:rFonts w:hint="eastAsia"/>
+          <w:sz w:val="32"/>
+          <w:szCs w:val="32"/>
+        </w:rPr>
+        <w:t>a</w:t>
+      </w:r>
+      <w:proofErr w:type="spellEnd"/>
+      <w:r>
+        <w:rPr>
+          <w:rFonts w:hint="eastAsia"/>
+          <w:sz w:val="32"/>
+          <w:szCs w:val="32"/>
+        </w:rPr>
+        <w:t xml:space="preserve"> action that taken b</w:t>
       </w:r>
       <w:r>
         <w:rPr>
@@ -1186,6 +3336,7 @@
         </w:rPr>
         <w:t xml:space="preserve">o we decide to group it with those actions together into the </w:t>
       </w:r>
+      <w:proofErr w:type="spellStart"/>
       <w:proofErr w:type="gramStart"/>
       <w:r>
         <w:rPr>
@@ -1195,6 +3346,7 @@
         </w:rPr>
         <w:t>starwars.actions</w:t>
       </w:r>
+      <w:proofErr w:type="spellEnd"/>
       <w:proofErr w:type="gramEnd"/>
       <w:r>
         <w:rPr>
@@ -1335,7 +3487,43 @@
           <w:sz w:val="32"/>
           <w:szCs w:val="32"/>
         </w:rPr>
-        <w:t>) method,  we set damage extents as static final int attirbutes instead of using figures to represent them.</w:t>
+        <w:t xml:space="preserve">) method,  we set damage extents as static final </w:t>
+      </w:r>
+      <w:proofErr w:type="spellStart"/>
+      <w:r>
+        <w:rPr>
+          <w:rFonts w:hint="eastAsia"/>
+          <w:sz w:val="32"/>
+          <w:szCs w:val="32"/>
+        </w:rPr>
+        <w:t>int</w:t>
+      </w:r>
+      <w:proofErr w:type="spellEnd"/>
+      <w:r>
+        <w:rPr>
+          <w:rFonts w:hint="eastAsia"/>
+          <w:sz w:val="32"/>
+          <w:szCs w:val="32"/>
+        </w:rPr>
+        <w:t xml:space="preserve"> </w:t>
+      </w:r>
+      <w:proofErr w:type="spellStart"/>
+      <w:r>
+        <w:rPr>
+          <w:rFonts w:hint="eastAsia"/>
+          <w:sz w:val="32"/>
+          <w:szCs w:val="32"/>
+        </w:rPr>
+        <w:t>attirbutes</w:t>
+      </w:r>
+      <w:proofErr w:type="spellEnd"/>
+      <w:r>
+        <w:rPr>
+          <w:rFonts w:hint="eastAsia"/>
+          <w:sz w:val="32"/>
+          <w:szCs w:val="32"/>
+        </w:rPr>
+        <w:t xml:space="preserve"> instead of using figures to represent them.</w:t>
       </w:r>
     </w:p>
     <w:p>
@@ -1426,7 +3614,25 @@
           <w:sz w:val="32"/>
           <w:szCs w:val="32"/>
         </w:rPr>
-        <w:t>Reduce depencies as much as possible.</w:t>
+        <w:t xml:space="preserve">Reduce </w:t>
+      </w:r>
+      <w:proofErr w:type="spellStart"/>
+      <w:r>
+        <w:rPr>
+          <w:rFonts w:hint="eastAsia"/>
+          <w:sz w:val="32"/>
+          <w:szCs w:val="32"/>
+        </w:rPr>
+        <w:t>depencies</w:t>
+      </w:r>
+      <w:proofErr w:type="spellEnd"/>
+      <w:r>
+        <w:rPr>
+          <w:rFonts w:hint="eastAsia"/>
+          <w:sz w:val="32"/>
+          <w:szCs w:val="32"/>
+        </w:rPr>
+        <w:t xml:space="preserve"> as much as possible.</w:t>
       </w:r>
     </w:p>
     <w:p>
@@ -1451,8 +3657,27 @@
           <w:sz w:val="32"/>
           <w:szCs w:val="32"/>
         </w:rPr>
-        <w:t xml:space="preserve"> the throw class. Similary, the grenade only need to depend on two affordance </w:t>
-      </w:r>
+        <w:t xml:space="preserve"> the throw class. </w:t>
+      </w:r>
+      <w:proofErr w:type="spellStart"/>
+      <w:r>
+        <w:rPr>
+          <w:rFonts w:hint="eastAsia"/>
+          <w:sz w:val="32"/>
+          <w:szCs w:val="32"/>
+        </w:rPr>
+        <w:t>Similary</w:t>
+      </w:r>
+      <w:proofErr w:type="spellEnd"/>
+      <w:r>
+        <w:rPr>
+          <w:rFonts w:hint="eastAsia"/>
+          <w:sz w:val="32"/>
+          <w:szCs w:val="32"/>
+        </w:rPr>
+        <w:t xml:space="preserve">, the grenade only need to depend on two affordance </w:t>
+      </w:r>
+      <w:proofErr w:type="spellStart"/>
       <w:proofErr w:type="gramStart"/>
       <w:r>
         <w:rPr>
@@ -1462,6 +3687,7 @@
         </w:rPr>
         <w:t>classes:take</w:t>
       </w:r>
+      <w:proofErr w:type="spellEnd"/>
       <w:proofErr w:type="gramEnd"/>
       <w:r>
         <w:rPr>
@@ -1523,7 +3749,26 @@
           <w:sz w:val="32"/>
           <w:szCs w:val="32"/>
         </w:rPr>
-        <w:t>Because all the methods and attributes in both grenade and throw classess are necessary, which means there is no redundant code inside both classes.</w:t>
+        <w:lastRenderedPageBreak/>
+        <w:t xml:space="preserve">Because all the methods and attributes in both grenade and throw </w:t>
+      </w:r>
+      <w:proofErr w:type="spellStart"/>
+      <w:r>
+        <w:rPr>
+          <w:rFonts w:hint="eastAsia"/>
+          <w:sz w:val="32"/>
+          <w:szCs w:val="32"/>
+        </w:rPr>
+        <w:t>classess</w:t>
+      </w:r>
+      <w:proofErr w:type="spellEnd"/>
+      <w:r>
+        <w:rPr>
+          <w:rFonts w:hint="eastAsia"/>
+          <w:sz w:val="32"/>
+          <w:szCs w:val="32"/>
+        </w:rPr>
+        <w:t xml:space="preserve"> are necessary, which means there is no redundant code inside both classes.</w:t>
       </w:r>
     </w:p>
     <w:p>
@@ -1574,13 +3819,59 @@
           <w:szCs w:val="32"/>
         </w:rPr>
       </w:pPr>
-      <w:r>
-        <w:rPr>
-          <w:rFonts w:hint="eastAsia"/>
-          <w:sz w:val="32"/>
-          <w:szCs w:val="32"/>
-        </w:rPr>
-        <w:t>Minimise the dependencies on other class for both grenade and throw classes, also minimse the dependencies on the figure, by using the static final int attributes.</w:t>
+      <w:proofErr w:type="spellStart"/>
+      <w:r>
+        <w:rPr>
+          <w:rFonts w:hint="eastAsia"/>
+          <w:sz w:val="32"/>
+          <w:szCs w:val="32"/>
+        </w:rPr>
+        <w:t>Minimise</w:t>
+      </w:r>
+      <w:proofErr w:type="spellEnd"/>
+      <w:r>
+        <w:rPr>
+          <w:rFonts w:hint="eastAsia"/>
+          <w:sz w:val="32"/>
+          <w:szCs w:val="32"/>
+        </w:rPr>
+        <w:t xml:space="preserve"> the dependencies on other class for both grenade and throw classes, also </w:t>
+      </w:r>
+      <w:proofErr w:type="spellStart"/>
+      <w:r>
+        <w:rPr>
+          <w:rFonts w:hint="eastAsia"/>
+          <w:sz w:val="32"/>
+          <w:szCs w:val="32"/>
+        </w:rPr>
+        <w:t>minimse</w:t>
+      </w:r>
+      <w:proofErr w:type="spellEnd"/>
+      <w:r>
+        <w:rPr>
+          <w:rFonts w:hint="eastAsia"/>
+          <w:sz w:val="32"/>
+          <w:szCs w:val="32"/>
+        </w:rPr>
+        <w:t xml:space="preserve"> the dependencies on the figure, by using the static final </w:t>
+      </w:r>
+      <w:proofErr w:type="spellStart"/>
+      <w:r>
+        <w:rPr>
+          <w:rFonts w:hint="eastAsia"/>
+          <w:sz w:val="32"/>
+          <w:szCs w:val="32"/>
+        </w:rPr>
+        <w:t>int</w:t>
+      </w:r>
+      <w:proofErr w:type="spellEnd"/>
+      <w:r>
+        <w:rPr>
+          <w:rFonts w:hint="eastAsia"/>
+          <w:sz w:val="32"/>
+          <w:szCs w:val="32"/>
+        </w:rPr>
+        <w:t xml:space="preserve"> attributes.</w:t>
       </w:r>
     </w:p>
     <w:p>
@@ -1632,13 +3923,23 @@
         </w:rPr>
         <w:t xml:space="preserve">other </w:t>
       </w:r>
-      <w:r>
-        <w:rPr>
-          <w:rFonts w:hint="eastAsia"/>
-          <w:sz w:val="32"/>
-          <w:szCs w:val="32"/>
-        </w:rPr>
-        <w:t>princinples mentioned above.</w:t>
+      <w:proofErr w:type="spellStart"/>
+      <w:r>
+        <w:rPr>
+          <w:rFonts w:hint="eastAsia"/>
+          <w:sz w:val="32"/>
+          <w:szCs w:val="32"/>
+        </w:rPr>
+        <w:t>princinples</w:t>
+      </w:r>
+      <w:proofErr w:type="spellEnd"/>
+      <w:r>
+        <w:rPr>
+          <w:rFonts w:hint="eastAsia"/>
+          <w:sz w:val="32"/>
+          <w:szCs w:val="32"/>
+        </w:rPr>
+        <w:t xml:space="preserve"> mentioned above.</w:t>
       </w:r>
     </w:p>
     <w:p>
@@ -1678,6 +3979,7 @@
           <w:szCs w:val="32"/>
         </w:rPr>
       </w:pPr>
+      <w:proofErr w:type="spellStart"/>
       <w:r>
         <w:rPr>
           <w:rFonts w:hint="eastAsia"/>
@@ -1685,7 +3987,17 @@
           <w:sz w:val="32"/>
           <w:szCs w:val="32"/>
         </w:rPr>
-        <w:t>Disadavantage:</w:t>
+        <w:t>Disadavantage</w:t>
+      </w:r>
+      <w:proofErr w:type="spellEnd"/>
+      <w:r>
+        <w:rPr>
+          <w:rFonts w:hint="eastAsia"/>
+          <w:b/>
+          <w:sz w:val="32"/>
+          <w:szCs w:val="32"/>
+        </w:rPr>
+        <w:t>:</w:t>
       </w:r>
     </w:p>
     <w:p>
@@ -1706,7 +4018,25 @@
           <w:sz w:val="32"/>
           <w:szCs w:val="32"/>
         </w:rPr>
-        <w:t xml:space="preserve">Serval functions from engine code are used, especially the throw class, so this will increase the depencies </w:t>
+        <w:t xml:space="preserve">Serval functions from engine code are used, especially the throw class, so this will increase the </w:t>
+      </w:r>
+      <w:proofErr w:type="spellStart"/>
+      <w:r>
+        <w:rPr>
+          <w:rFonts w:hint="eastAsia"/>
+          <w:sz w:val="32"/>
+          <w:szCs w:val="32"/>
+        </w:rPr>
+        <w:t>depencies</w:t>
+      </w:r>
+      <w:proofErr w:type="spellEnd"/>
+      <w:r>
+        <w:rPr>
+          <w:rFonts w:hint="eastAsia"/>
+          <w:sz w:val="32"/>
+          <w:szCs w:val="32"/>
+        </w:rPr>
+        <w:t xml:space="preserve"> </w:t>
       </w:r>
       <w:r>
         <w:rPr>
@@ -1744,8 +4074,8 @@
 </file>
 
 <file path=word/numbering.xml><?xml version="1.0" encoding="utf-8"?>
-<w:numbering xmlns:wpc="http://schemas.microsoft.com/office/word/2010/wordprocessingCanvas" xmlns:mo="http://schemas.microsoft.com/office/mac/office/2008/main" xmlns:mc="http://schemas.openxmlformats.org/markup-compatibility/2006" xmlns:mv="urn:schemas-microsoft-com:mac:vml" xmlns:o="urn:schemas-microsoft-com:office:office" xmlns:r="http://schemas.openxmlformats.org/officeDocument/2006/relationships" xmlns:m="http://schemas.openxmlformats.org/officeDocument/2006/math" xmlns:v="urn:schemas-microsoft-com:vml" xmlns:wp14="http://schemas.microsoft.com/office/word/2010/wordprocessingDrawing" xmlns:wp="http://schemas.openxmlformats.org/drawingml/2006/wordprocessingDrawing" xmlns:w10="urn:schemas-microsoft-com:office:word" xmlns:w="http://schemas.openxmlformats.org/wordprocessingml/2006/main" xmlns:w14="http://schemas.microsoft.com/office/word/2010/wordml" xmlns:w15="http://schemas.microsoft.com/office/word/2012/wordml" xmlns:wpg="http://schemas.microsoft.com/office/word/2010/wordprocessingGroup" xmlns:wpi="http://schemas.microsoft.com/office/word/2010/wordprocessingInk" xmlns:wne="http://schemas.microsoft.com/office/word/2006/wordml" xmlns:wps="http://schemas.microsoft.com/office/word/2010/wordprocessingShape" mc:Ignorable="w14 w15 wp14">
-  <w:abstractNum w:abstractNumId="0">
+<w:numbering xmlns:wpc="http://schemas.microsoft.com/office/word/2010/wordprocessingCanvas" xmlns:cx="http://schemas.microsoft.com/office/drawing/2014/chartex" xmlns:cx1="http://schemas.microsoft.com/office/drawing/2015/9/8/chartex" xmlns:cx2="http://schemas.microsoft.com/office/drawing/2015/10/21/chartex" xmlns:cx3="http://schemas.microsoft.com/office/drawing/2016/5/9/chartex" xmlns:cx4="http://schemas.microsoft.com/office/drawing/2016/5/10/chartex" xmlns:cx5="http://schemas.microsoft.com/office/drawing/2016/5/11/chartex" xmlns:cx6="http://schemas.microsoft.com/office/drawing/2016/5/12/chartex" xmlns:cx7="http://schemas.microsoft.com/office/drawing/2016/5/13/chartex" xmlns:cx8="http://schemas.microsoft.com/office/drawing/2016/5/14/chartex" xmlns:mc="http://schemas.openxmlformats.org/markup-compatibility/2006" xmlns:aink="http://schemas.microsoft.com/office/drawing/2016/ink" xmlns:am3d="http://schemas.microsoft.com/office/drawing/2017/model3d" xmlns:o="urn:schemas-microsoft-com:office:office" xmlns:r="http://schemas.openxmlformats.org/officeDocument/2006/relationships" xmlns:m="http://schemas.openxmlformats.org/officeDocument/2006/math" xmlns:v="urn:schemas-microsoft-com:vml" xmlns:wp14="http://schemas.microsoft.com/office/word/2010/wordprocessingDrawing" xmlns:wp="http://schemas.openxmlformats.org/drawingml/2006/wordprocessingDrawing" xmlns:w10="urn:schemas-microsoft-com:office:word" xmlns:w="http://schemas.openxmlformats.org/wordprocessingml/2006/main" xmlns:w14="http://schemas.microsoft.com/office/word/2010/wordml" xmlns:w15="http://schemas.microsoft.com/office/word/2012/wordml" xmlns:w16cid="http://schemas.microsoft.com/office/word/2016/wordml/cid" xmlns:w16se="http://schemas.microsoft.com/office/word/2015/wordml/symex" xmlns:wpg="http://schemas.microsoft.com/office/word/2010/wordprocessingGroup" xmlns:wpi="http://schemas.microsoft.com/office/word/2010/wordprocessingInk" xmlns:wne="http://schemas.microsoft.com/office/word/2006/wordml" xmlns:wps="http://schemas.microsoft.com/office/word/2010/wordprocessingShape" mc:Ignorable="w14 w15 w16se w16cid wp14">
+  <w:abstractNum w:abstractNumId="0" w15:restartNumberingAfterBreak="0">
     <w:nsid w:val="0EB437EC"/>
     <w:multiLevelType w:val="hybridMultilevel"/>
     <w:tmpl w:val="D56AC7E0"/>
@@ -1834,7 +4164,7 @@
       </w:pPr>
     </w:lvl>
   </w:abstractNum>
-  <w:abstractNum w:abstractNumId="1">
+  <w:abstractNum w:abstractNumId="1" w15:restartNumberingAfterBreak="0">
     <w:nsid w:val="10640E7C"/>
     <w:multiLevelType w:val="hybridMultilevel"/>
     <w:tmpl w:val="FE40A758"/>
@@ -1923,7 +4253,7 @@
       </w:pPr>
     </w:lvl>
   </w:abstractNum>
-  <w:abstractNum w:abstractNumId="2">
+  <w:abstractNum w:abstractNumId="2" w15:restartNumberingAfterBreak="0">
     <w:nsid w:val="217A0267"/>
     <w:multiLevelType w:val="hybridMultilevel"/>
     <w:tmpl w:val="FD205C0A"/>
@@ -2012,7 +4342,120 @@
       </w:pPr>
     </w:lvl>
   </w:abstractNum>
-  <w:abstractNum w:abstractNumId="3">
+  <w:abstractNum w:abstractNumId="3" w15:restartNumberingAfterBreak="0">
+    <w:nsid w:val="260B2062"/>
+    <w:multiLevelType w:val="hybridMultilevel"/>
+    <w:tmpl w:val="6CC8C786"/>
+    <w:lvl w:ilvl="0" w:tplc="04090001">
+      <w:start w:val="1"/>
+      <w:numFmt w:val="bullet"/>
+      <w:lvlText w:val=""/>
+      <w:lvlJc w:val="left"/>
+      <w:pPr>
+        <w:ind w:left="720" w:hanging="360"/>
+      </w:pPr>
+      <w:rPr>
+        <w:rFonts w:ascii="Symbol" w:hAnsi="Symbol" w:hint="default"/>
+      </w:rPr>
+    </w:lvl>
+    <w:lvl w:ilvl="1" w:tplc="04090003" w:tentative="1">
+      <w:start w:val="1"/>
+      <w:numFmt w:val="bullet"/>
+      <w:lvlText w:val="o"/>
+      <w:lvlJc w:val="left"/>
+      <w:pPr>
+        <w:ind w:left="1440" w:hanging="360"/>
+      </w:pPr>
+      <w:rPr>
+        <w:rFonts w:ascii="Courier New" w:hAnsi="Courier New" w:cs="Courier New" w:hint="default"/>
+      </w:rPr>
+    </w:lvl>
+    <w:lvl w:ilvl="2" w:tplc="04090005" w:tentative="1">
+      <w:start w:val="1"/>
+      <w:numFmt w:val="bullet"/>
+      <w:lvlText w:val=""/>
+      <w:lvlJc w:val="left"/>
+      <w:pPr>
+        <w:ind w:left="2160" w:hanging="360"/>
+      </w:pPr>
+      <w:rPr>
+        <w:rFonts w:ascii="Wingdings" w:hAnsi="Wingdings" w:hint="default"/>
+      </w:rPr>
+    </w:lvl>
+    <w:lvl w:ilvl="3" w:tplc="04090001" w:tentative="1">
+      <w:start w:val="1"/>
+      <w:numFmt w:val="bullet"/>
+      <w:lvlText w:val=""/>
+      <w:lvlJc w:val="left"/>
+      <w:pPr>
+        <w:ind w:left="2880" w:hanging="360"/>
+      </w:pPr>
+      <w:rPr>
+        <w:rFonts w:ascii="Symbol" w:hAnsi="Symbol" w:hint="default"/>
+      </w:rPr>
+    </w:lvl>
+    <w:lvl w:ilvl="4" w:tplc="04090003" w:tentative="1">
+      <w:start w:val="1"/>
+      <w:numFmt w:val="bullet"/>
+      <w:lvlText w:val="o"/>
+      <w:lvlJc w:val="left"/>
+      <w:pPr>
+        <w:ind w:left="3600" w:hanging="360"/>
+      </w:pPr>
+      <w:rPr>
+        <w:rFonts w:ascii="Courier New" w:hAnsi="Courier New" w:cs="Courier New" w:hint="default"/>
+      </w:rPr>
+    </w:lvl>
+    <w:lvl w:ilvl="5" w:tplc="04090005" w:tentative="1">
+      <w:start w:val="1"/>
+      <w:numFmt w:val="bullet"/>
+      <w:lvlText w:val=""/>
+      <w:lvlJc w:val="left"/>
+      <w:pPr>
+        <w:ind w:left="4320" w:hanging="360"/>
+      </w:pPr>
+      <w:rPr>
+        <w:rFonts w:ascii="Wingdings" w:hAnsi="Wingdings" w:hint="default"/>
+      </w:rPr>
+    </w:lvl>
+    <w:lvl w:ilvl="6" w:tplc="04090001" w:tentative="1">
+      <w:start w:val="1"/>
+      <w:numFmt w:val="bullet"/>
+      <w:lvlText w:val=""/>
+      <w:lvlJc w:val="left"/>
+      <w:pPr>
+        <w:ind w:left="5040" w:hanging="360"/>
+      </w:pPr>
+      <w:rPr>
+        <w:rFonts w:ascii="Symbol" w:hAnsi="Symbol" w:hint="default"/>
+      </w:rPr>
+    </w:lvl>
+    <w:lvl w:ilvl="7" w:tplc="04090003" w:tentative="1">
+      <w:start w:val="1"/>
+      <w:numFmt w:val="bullet"/>
+      <w:lvlText w:val="o"/>
+      <w:lvlJc w:val="left"/>
+      <w:pPr>
+        <w:ind w:left="5760" w:hanging="360"/>
+      </w:pPr>
+      <w:rPr>
+        <w:rFonts w:ascii="Courier New" w:hAnsi="Courier New" w:cs="Courier New" w:hint="default"/>
+      </w:rPr>
+    </w:lvl>
+    <w:lvl w:ilvl="8" w:tplc="04090005" w:tentative="1">
+      <w:start w:val="1"/>
+      <w:numFmt w:val="bullet"/>
+      <w:lvlText w:val=""/>
+      <w:lvlJc w:val="left"/>
+      <w:pPr>
+        <w:ind w:left="6480" w:hanging="360"/>
+      </w:pPr>
+      <w:rPr>
+        <w:rFonts w:ascii="Wingdings" w:hAnsi="Wingdings" w:hint="default"/>
+      </w:rPr>
+    </w:lvl>
+  </w:abstractNum>
+  <w:abstractNum w:abstractNumId="4" w15:restartNumberingAfterBreak="0">
     <w:nsid w:val="41093CC1"/>
     <w:multiLevelType w:val="hybridMultilevel"/>
     <w:tmpl w:val="ECE83782"/>
@@ -2125,7 +4568,209 @@
       </w:rPr>
     </w:lvl>
   </w:abstractNum>
-  <w:abstractNum w:abstractNumId="4">
+  <w:abstractNum w:abstractNumId="5" w15:restartNumberingAfterBreak="0">
+    <w:nsid w:val="414A7301"/>
+    <w:multiLevelType w:val="hybridMultilevel"/>
+    <w:tmpl w:val="82BE5916"/>
+    <w:lvl w:ilvl="0" w:tplc="04090001">
+      <w:start w:val="1"/>
+      <w:numFmt w:val="bullet"/>
+      <w:lvlText w:val=""/>
+      <w:lvlJc w:val="left"/>
+      <w:pPr>
+        <w:ind w:left="720" w:hanging="360"/>
+      </w:pPr>
+      <w:rPr>
+        <w:rFonts w:ascii="Symbol" w:hAnsi="Symbol" w:hint="default"/>
+      </w:rPr>
+    </w:lvl>
+    <w:lvl w:ilvl="1" w:tplc="04090003" w:tentative="1">
+      <w:start w:val="1"/>
+      <w:numFmt w:val="bullet"/>
+      <w:lvlText w:val="o"/>
+      <w:lvlJc w:val="left"/>
+      <w:pPr>
+        <w:ind w:left="1440" w:hanging="360"/>
+      </w:pPr>
+      <w:rPr>
+        <w:rFonts w:ascii="Courier New" w:hAnsi="Courier New" w:cs="Courier New" w:hint="default"/>
+      </w:rPr>
+    </w:lvl>
+    <w:lvl w:ilvl="2" w:tplc="04090005" w:tentative="1">
+      <w:start w:val="1"/>
+      <w:numFmt w:val="bullet"/>
+      <w:lvlText w:val=""/>
+      <w:lvlJc w:val="left"/>
+      <w:pPr>
+        <w:ind w:left="2160" w:hanging="360"/>
+      </w:pPr>
+      <w:rPr>
+        <w:rFonts w:ascii="Wingdings" w:hAnsi="Wingdings" w:hint="default"/>
+      </w:rPr>
+    </w:lvl>
+    <w:lvl w:ilvl="3" w:tplc="04090001" w:tentative="1">
+      <w:start w:val="1"/>
+      <w:numFmt w:val="bullet"/>
+      <w:lvlText w:val=""/>
+      <w:lvlJc w:val="left"/>
+      <w:pPr>
+        <w:ind w:left="2880" w:hanging="360"/>
+      </w:pPr>
+      <w:rPr>
+        <w:rFonts w:ascii="Symbol" w:hAnsi="Symbol" w:hint="default"/>
+      </w:rPr>
+    </w:lvl>
+    <w:lvl w:ilvl="4" w:tplc="04090003" w:tentative="1">
+      <w:start w:val="1"/>
+      <w:numFmt w:val="bullet"/>
+      <w:lvlText w:val="o"/>
+      <w:lvlJc w:val="left"/>
+      <w:pPr>
+        <w:ind w:left="3600" w:hanging="360"/>
+      </w:pPr>
+      <w:rPr>
+        <w:rFonts w:ascii="Courier New" w:hAnsi="Courier New" w:cs="Courier New" w:hint="default"/>
+      </w:rPr>
+    </w:lvl>
+    <w:lvl w:ilvl="5" w:tplc="04090005" w:tentative="1">
+      <w:start w:val="1"/>
+      <w:numFmt w:val="bullet"/>
+      <w:lvlText w:val=""/>
+      <w:lvlJc w:val="left"/>
+      <w:pPr>
+        <w:ind w:left="4320" w:hanging="360"/>
+      </w:pPr>
+      <w:rPr>
+        <w:rFonts w:ascii="Wingdings" w:hAnsi="Wingdings" w:hint="default"/>
+      </w:rPr>
+    </w:lvl>
+    <w:lvl w:ilvl="6" w:tplc="04090001" w:tentative="1">
+      <w:start w:val="1"/>
+      <w:numFmt w:val="bullet"/>
+      <w:lvlText w:val=""/>
+      <w:lvlJc w:val="left"/>
+      <w:pPr>
+        <w:ind w:left="5040" w:hanging="360"/>
+      </w:pPr>
+      <w:rPr>
+        <w:rFonts w:ascii="Symbol" w:hAnsi="Symbol" w:hint="default"/>
+      </w:rPr>
+    </w:lvl>
+    <w:lvl w:ilvl="7" w:tplc="04090003" w:tentative="1">
+      <w:start w:val="1"/>
+      <w:numFmt w:val="bullet"/>
+      <w:lvlText w:val="o"/>
+      <w:lvlJc w:val="left"/>
+      <w:pPr>
+        <w:ind w:left="5760" w:hanging="360"/>
+      </w:pPr>
+      <w:rPr>
+        <w:rFonts w:ascii="Courier New" w:hAnsi="Courier New" w:cs="Courier New" w:hint="default"/>
+      </w:rPr>
+    </w:lvl>
+    <w:lvl w:ilvl="8" w:tplc="04090005" w:tentative="1">
+      <w:start w:val="1"/>
+      <w:numFmt w:val="bullet"/>
+      <w:lvlText w:val=""/>
+      <w:lvlJc w:val="left"/>
+      <w:pPr>
+        <w:ind w:left="6480" w:hanging="360"/>
+      </w:pPr>
+      <w:rPr>
+        <w:rFonts w:ascii="Wingdings" w:hAnsi="Wingdings" w:hint="default"/>
+      </w:rPr>
+    </w:lvl>
+  </w:abstractNum>
+  <w:abstractNum w:abstractNumId="6" w15:restartNumberingAfterBreak="0">
+    <w:nsid w:val="543D5ED3"/>
+    <w:multiLevelType w:val="hybridMultilevel"/>
+    <w:tmpl w:val="FBDE185C"/>
+    <w:lvl w:ilvl="0" w:tplc="04090001">
+      <w:start w:val="1"/>
+      <w:numFmt w:val="bullet"/>
+      <w:lvlText w:val=""/>
+      <w:lvlJc w:val="left"/>
+      <w:pPr>
+        <w:ind w:left="720" w:hanging="360"/>
+      </w:pPr>
+      <w:rPr>
+        <w:rFonts w:ascii="Symbol" w:hAnsi="Symbol" w:hint="default"/>
+      </w:rPr>
+    </w:lvl>
+    <w:lvl w:ilvl="1" w:tplc="04090019" w:tentative="1">
+      <w:start w:val="1"/>
+      <w:numFmt w:val="lowerLetter"/>
+      <w:lvlText w:val="%2."/>
+      <w:lvlJc w:val="left"/>
+      <w:pPr>
+        <w:ind w:left="1440" w:hanging="360"/>
+      </w:pPr>
+    </w:lvl>
+    <w:lvl w:ilvl="2" w:tplc="0409001B" w:tentative="1">
+      <w:start w:val="1"/>
+      <w:numFmt w:val="lowerRoman"/>
+      <w:lvlText w:val="%3."/>
+      <w:lvlJc w:val="right"/>
+      <w:pPr>
+        <w:ind w:left="2160" w:hanging="180"/>
+      </w:pPr>
+    </w:lvl>
+    <w:lvl w:ilvl="3" w:tplc="0409000F" w:tentative="1">
+      <w:start w:val="1"/>
+      <w:numFmt w:val="decimal"/>
+      <w:lvlText w:val="%4."/>
+      <w:lvlJc w:val="left"/>
+      <w:pPr>
+        <w:ind w:left="2880" w:hanging="360"/>
+      </w:pPr>
+    </w:lvl>
+    <w:lvl w:ilvl="4" w:tplc="04090019" w:tentative="1">
+      <w:start w:val="1"/>
+      <w:numFmt w:val="lowerLetter"/>
+      <w:lvlText w:val="%5."/>
+      <w:lvlJc w:val="left"/>
+      <w:pPr>
+        <w:ind w:left="3600" w:hanging="360"/>
+      </w:pPr>
+    </w:lvl>
+    <w:lvl w:ilvl="5" w:tplc="0409001B" w:tentative="1">
+      <w:start w:val="1"/>
+      <w:numFmt w:val="lowerRoman"/>
+      <w:lvlText w:val="%6."/>
+      <w:lvlJc w:val="right"/>
+      <w:pPr>
+        <w:ind w:left="4320" w:hanging="180"/>
+      </w:pPr>
+    </w:lvl>
+    <w:lvl w:ilvl="6" w:tplc="0409000F" w:tentative="1">
+      <w:start w:val="1"/>
+      <w:numFmt w:val="decimal"/>
+      <w:lvlText w:val="%7."/>
+      <w:lvlJc w:val="left"/>
+      <w:pPr>
+        <w:ind w:left="5040" w:hanging="360"/>
+      </w:pPr>
+    </w:lvl>
+    <w:lvl w:ilvl="7" w:tplc="04090019" w:tentative="1">
+      <w:start w:val="1"/>
+      <w:numFmt w:val="lowerLetter"/>
+      <w:lvlText w:val="%8."/>
+      <w:lvlJc w:val="left"/>
+      <w:pPr>
+        <w:ind w:left="5760" w:hanging="360"/>
+      </w:pPr>
+    </w:lvl>
+    <w:lvl w:ilvl="8" w:tplc="0409001B" w:tentative="1">
+      <w:start w:val="1"/>
+      <w:numFmt w:val="lowerRoman"/>
+      <w:lvlText w:val="%9."/>
+      <w:lvlJc w:val="right"/>
+      <w:pPr>
+        <w:ind w:left="6480" w:hanging="180"/>
+      </w:pPr>
+    </w:lvl>
+  </w:abstractNum>
+  <w:abstractNum w:abstractNumId="7" w15:restartNumberingAfterBreak="0">
     <w:nsid w:val="625D5E09"/>
     <w:multiLevelType w:val="hybridMultilevel"/>
     <w:tmpl w:val="7930CBBE"/>
@@ -2214,7 +4859,7 @@
       </w:pPr>
     </w:lvl>
   </w:abstractNum>
-  <w:abstractNum w:abstractNumId="5">
+  <w:abstractNum w:abstractNumId="8" w15:restartNumberingAfterBreak="0">
     <w:nsid w:val="68EC68B5"/>
     <w:multiLevelType w:val="hybridMultilevel"/>
     <w:tmpl w:val="5338ED28"/>
@@ -2327,8 +4972,97 @@
       </w:rPr>
     </w:lvl>
   </w:abstractNum>
+  <w:abstractNum w:abstractNumId="9" w15:restartNumberingAfterBreak="0">
+    <w:nsid w:val="6FC7696B"/>
+    <w:multiLevelType w:val="hybridMultilevel"/>
+    <w:tmpl w:val="F2DEE850"/>
+    <w:lvl w:ilvl="0" w:tplc="04090001">
+      <w:start w:val="1"/>
+      <w:numFmt w:val="bullet"/>
+      <w:lvlText w:val=""/>
+      <w:lvlJc w:val="left"/>
+      <w:pPr>
+        <w:ind w:left="720" w:hanging="360"/>
+      </w:pPr>
+      <w:rPr>
+        <w:rFonts w:ascii="Symbol" w:hAnsi="Symbol" w:hint="default"/>
+      </w:rPr>
+    </w:lvl>
+    <w:lvl w:ilvl="1" w:tplc="04090019" w:tentative="1">
+      <w:start w:val="1"/>
+      <w:numFmt w:val="lowerLetter"/>
+      <w:lvlText w:val="%2."/>
+      <w:lvlJc w:val="left"/>
+      <w:pPr>
+        <w:ind w:left="1440" w:hanging="360"/>
+      </w:pPr>
+    </w:lvl>
+    <w:lvl w:ilvl="2" w:tplc="0409001B" w:tentative="1">
+      <w:start w:val="1"/>
+      <w:numFmt w:val="lowerRoman"/>
+      <w:lvlText w:val="%3."/>
+      <w:lvlJc w:val="right"/>
+      <w:pPr>
+        <w:ind w:left="2160" w:hanging="180"/>
+      </w:pPr>
+    </w:lvl>
+    <w:lvl w:ilvl="3" w:tplc="0409000F" w:tentative="1">
+      <w:start w:val="1"/>
+      <w:numFmt w:val="decimal"/>
+      <w:lvlText w:val="%4."/>
+      <w:lvlJc w:val="left"/>
+      <w:pPr>
+        <w:ind w:left="2880" w:hanging="360"/>
+      </w:pPr>
+    </w:lvl>
+    <w:lvl w:ilvl="4" w:tplc="04090019" w:tentative="1">
+      <w:start w:val="1"/>
+      <w:numFmt w:val="lowerLetter"/>
+      <w:lvlText w:val="%5."/>
+      <w:lvlJc w:val="left"/>
+      <w:pPr>
+        <w:ind w:left="3600" w:hanging="360"/>
+      </w:pPr>
+    </w:lvl>
+    <w:lvl w:ilvl="5" w:tplc="0409001B" w:tentative="1">
+      <w:start w:val="1"/>
+      <w:numFmt w:val="lowerRoman"/>
+      <w:lvlText w:val="%6."/>
+      <w:lvlJc w:val="right"/>
+      <w:pPr>
+        <w:ind w:left="4320" w:hanging="180"/>
+      </w:pPr>
+    </w:lvl>
+    <w:lvl w:ilvl="6" w:tplc="0409000F" w:tentative="1">
+      <w:start w:val="1"/>
+      <w:numFmt w:val="decimal"/>
+      <w:lvlText w:val="%7."/>
+      <w:lvlJc w:val="left"/>
+      <w:pPr>
+        <w:ind w:left="5040" w:hanging="360"/>
+      </w:pPr>
+    </w:lvl>
+    <w:lvl w:ilvl="7" w:tplc="04090019" w:tentative="1">
+      <w:start w:val="1"/>
+      <w:numFmt w:val="lowerLetter"/>
+      <w:lvlText w:val="%8."/>
+      <w:lvlJc w:val="left"/>
+      <w:pPr>
+        <w:ind w:left="5760" w:hanging="360"/>
+      </w:pPr>
+    </w:lvl>
+    <w:lvl w:ilvl="8" w:tplc="0409001B" w:tentative="1">
+      <w:start w:val="1"/>
+      <w:numFmt w:val="lowerRoman"/>
+      <w:lvlText w:val="%9."/>
+      <w:lvlJc w:val="right"/>
+      <w:pPr>
+        <w:ind w:left="6480" w:hanging="180"/>
+      </w:pPr>
+    </w:lvl>
+  </w:abstractNum>
   <w:num w:numId="1">
-    <w:abstractNumId w:val="4"/>
+    <w:abstractNumId w:val="7"/>
   </w:num>
   <w:num w:numId="2">
     <w:abstractNumId w:val="2"/>
@@ -2340,16 +5074,28 @@
     <w:abstractNumId w:val="0"/>
   </w:num>
   <w:num w:numId="5">
+    <w:abstractNumId w:val="8"/>
+  </w:num>
+  <w:num w:numId="6">
+    <w:abstractNumId w:val="4"/>
+  </w:num>
+  <w:num w:numId="7">
+    <w:abstractNumId w:val="3"/>
+  </w:num>
+  <w:num w:numId="8">
     <w:abstractNumId w:val="5"/>
   </w:num>
-  <w:num w:numId="6">
-    <w:abstractNumId w:val="3"/>
+  <w:num w:numId="9">
+    <w:abstractNumId w:val="6"/>
+  </w:num>
+  <w:num w:numId="10">
+    <w:abstractNumId w:val="9"/>
   </w:num>
 </w:numbering>
 </file>
 
 <file path=word/styles.xml><?xml version="1.0" encoding="utf-8"?>
-<w:styles xmlns:mc="http://schemas.openxmlformats.org/markup-compatibility/2006" xmlns:r="http://schemas.openxmlformats.org/officeDocument/2006/relationships" xmlns:w="http://schemas.openxmlformats.org/wordprocessingml/2006/main" xmlns:w14="http://schemas.microsoft.com/office/word/2010/wordml" xmlns:w15="http://schemas.microsoft.com/office/word/2012/wordml" mc:Ignorable="w14 w15">
+<w:styles xmlns:mc="http://schemas.openxmlformats.org/markup-compatibility/2006" xmlns:r="http://schemas.openxmlformats.org/officeDocument/2006/relationships" xmlns:w="http://schemas.openxmlformats.org/wordprocessingml/2006/main" xmlns:w14="http://schemas.microsoft.com/office/word/2010/wordml" xmlns:w15="http://schemas.microsoft.com/office/word/2012/wordml" xmlns:w16cid="http://schemas.microsoft.com/office/word/2016/wordml/cid" xmlns:w16se="http://schemas.microsoft.com/office/word/2015/wordml/symex" mc:Ignorable="w14 w15 w16se w16cid">
   <w:docDefaults>
     <w:rPrDefault>
       <w:rPr>
@@ -2361,7 +5107,7 @@
     </w:rPrDefault>
     <w:pPrDefault/>
   </w:docDefaults>
-  <w:latentStyles w:defLockedState="0" w:defUIPriority="99" w:defSemiHidden="0" w:defUnhideWhenUsed="0" w:defQFormat="0" w:count="382">
+  <w:latentStyles w:defLockedState="0" w:defUIPriority="99" w:defSemiHidden="0" w:defUnhideWhenUsed="0" w:defQFormat="0" w:count="375">
     <w:lsdException w:name="Normal" w:uiPriority="0" w:qFormat="1"/>
     <w:lsdException w:name="heading 1" w:uiPriority="9" w:qFormat="1"/>
     <w:lsdException w:name="heading 2" w:semiHidden="1" w:uiPriority="9" w:unhideWhenUsed="1" w:qFormat="1"/>
@@ -2518,15 +5264,6 @@
     <w:lsdException w:name="Balloon Text" w:semiHidden="1" w:unhideWhenUsed="1"/>
     <w:lsdException w:name="Table Grid" w:uiPriority="39"/>
     <w:lsdException w:name="Table Theme" w:semiHidden="1" w:unhideWhenUsed="1"/>
-    <w:lsdException w:name="Note Level 1" w:semiHidden="1" w:unhideWhenUsed="1"/>
-    <w:lsdException w:name="Note Level 2" w:semiHidden="1" w:unhideWhenUsed="1"/>
-    <w:lsdException w:name="Note Level 3" w:semiHidden="1" w:unhideWhenUsed="1"/>
-    <w:lsdException w:name="Note Level 4" w:semiHidden="1" w:unhideWhenUsed="1"/>
-    <w:lsdException w:name="Note Level 5" w:semiHidden="1" w:unhideWhenUsed="1"/>
-    <w:lsdException w:name="Note Level 6" w:semiHidden="1" w:unhideWhenUsed="1"/>
-    <w:lsdException w:name="Note Level 7" w:semiHidden="1" w:unhideWhenUsed="1"/>
-    <w:lsdException w:name="Note Level 8" w:semiHidden="1" w:unhideWhenUsed="1"/>
-    <w:lsdException w:name="Note Level 9" w:semiHidden="1" w:unhideWhenUsed="1"/>
     <w:lsdException w:name="Placeholder Text" w:semiHidden="1"/>
     <w:lsdException w:name="No Spacing" w:uiPriority="1" w:qFormat="1"/>
     <w:lsdException w:name="Light Shading" w:uiPriority="60"/>

</xml_diff>